<commit_message>
Updated CV and 'About me' section
</commit_message>
<xml_diff>
--- a/Assets/CV.docx
+++ b/Assets/CV.docx
@@ -1,6 +1,6 @@
 
 <file path=word/document.xml><?xml version="1.0" encoding="utf-8"?>
-<w:document xmlns:wpc="http://schemas.microsoft.com/office/word/2010/wordprocessingCanvas" xmlns:cx="http://schemas.microsoft.com/office/drawing/2014/chartex" xmlns:cx1="http://schemas.microsoft.com/office/drawing/2015/9/8/chartex" xmlns:cx2="http://schemas.microsoft.com/office/drawing/2015/10/21/chartex" xmlns:cx3="http://schemas.microsoft.com/office/drawing/2016/5/9/chartex" xmlns:cx4="http://schemas.microsoft.com/office/drawing/2016/5/10/chartex" xmlns:cx5="http://schemas.microsoft.com/office/drawing/2016/5/11/chartex" xmlns:cx6="http://schemas.microsoft.com/office/drawing/2016/5/12/chartex" xmlns:cx7="http://schemas.microsoft.com/office/drawing/2016/5/13/chartex" xmlns:cx8="http://schemas.microsoft.com/office/drawing/2016/5/14/chartex" xmlns:mc="http://schemas.openxmlformats.org/markup-compatibility/2006" xmlns:aink="http://schemas.microsoft.com/office/drawing/2016/ink" xmlns:am3d="http://schemas.microsoft.com/office/drawing/2017/model3d" xmlns:o="urn:schemas-microsoft-com:office:office" xmlns:r="http://schemas.openxmlformats.org/officeDocument/2006/relationships" xmlns:m="http://schemas.openxmlformats.org/officeDocument/2006/math" xmlns:v="urn:schemas-microsoft-com:vml" xmlns:wp14="http://schemas.microsoft.com/office/word/2010/wordprocessingDrawing" xmlns:wp="http://schemas.openxmlformats.org/drawingml/2006/wordprocessingDrawing" xmlns:w10="urn:schemas-microsoft-com:office:word" xmlns:w="http://schemas.openxmlformats.org/wordprocessingml/2006/main" xmlns:w14="http://schemas.microsoft.com/office/word/2010/wordml" xmlns:w15="http://schemas.microsoft.com/office/word/2012/wordml" xmlns:w16cex="http://schemas.microsoft.com/office/word/2018/wordml/cex" xmlns:w16cid="http://schemas.microsoft.com/office/word/2016/wordml/cid" xmlns:w16="http://schemas.microsoft.com/office/word/2018/wordml" xmlns:w16se="http://schemas.microsoft.com/office/word/2015/wordml/symex" xmlns:wpg="http://schemas.microsoft.com/office/word/2010/wordprocessingGroup" xmlns:wpi="http://schemas.microsoft.com/office/word/2010/wordprocessingInk" xmlns:wne="http://schemas.microsoft.com/office/word/2006/wordml" xmlns:wps="http://schemas.microsoft.com/office/word/2010/wordprocessingShape" mc:Ignorable="w14 w15 w16se w16cid w16 w16cex wp14">
+<w:document xmlns:wpc="http://schemas.microsoft.com/office/word/2010/wordprocessingCanvas" xmlns:cx="http://schemas.microsoft.com/office/drawing/2014/chartex" xmlns:cx1="http://schemas.microsoft.com/office/drawing/2015/9/8/chartex" xmlns:cx2="http://schemas.microsoft.com/office/drawing/2015/10/21/chartex" xmlns:cx3="http://schemas.microsoft.com/office/drawing/2016/5/9/chartex" xmlns:cx4="http://schemas.microsoft.com/office/drawing/2016/5/10/chartex" xmlns:cx5="http://schemas.microsoft.com/office/drawing/2016/5/11/chartex" xmlns:cx6="http://schemas.microsoft.com/office/drawing/2016/5/12/chartex" xmlns:cx7="http://schemas.microsoft.com/office/drawing/2016/5/13/chartex" xmlns:cx8="http://schemas.microsoft.com/office/drawing/2016/5/14/chartex" xmlns:mc="http://schemas.openxmlformats.org/markup-compatibility/2006" xmlns:aink="http://schemas.microsoft.com/office/drawing/2016/ink" xmlns:am3d="http://schemas.microsoft.com/office/drawing/2017/model3d" xmlns:o="urn:schemas-microsoft-com:office:office" xmlns:r="http://schemas.openxmlformats.org/officeDocument/2006/relationships" xmlns:m="http://schemas.openxmlformats.org/officeDocument/2006/math" xmlns:v="urn:schemas-microsoft-com:vml" xmlns:wp14="http://schemas.microsoft.com/office/word/2010/wordprocessingDrawing" xmlns:wp="http://schemas.openxmlformats.org/drawingml/2006/wordprocessingDrawing" xmlns:w10="urn:schemas-microsoft-com:office:word" xmlns:w="http://schemas.openxmlformats.org/wordprocessingml/2006/main" xmlns:w14="http://schemas.microsoft.com/office/word/2010/wordml" xmlns:w15="http://schemas.microsoft.com/office/word/2012/wordml" xmlns:w16cex="http://schemas.microsoft.com/office/word/2018/wordml/cex" xmlns:w16cid="http://schemas.microsoft.com/office/word/2016/wordml/cid" xmlns:w16="http://schemas.microsoft.com/office/word/2018/wordml" xmlns:w16sdtdh="http://schemas.microsoft.com/office/word/2020/wordml/sdtdatahash" xmlns:w16se="http://schemas.microsoft.com/office/word/2015/wordml/symex" xmlns:wpg="http://schemas.microsoft.com/office/word/2010/wordprocessingGroup" xmlns:wpi="http://schemas.microsoft.com/office/word/2010/wordprocessingInk" xmlns:wne="http://schemas.microsoft.com/office/word/2006/wordml" xmlns:wps="http://schemas.microsoft.com/office/word/2010/wordprocessingShape" mc:Ignorable="w14 w15 w16se w16cid w16 w16cex w16sdtdh wp14">
   <w:body>
     <w:p>
       <w:pPr>
@@ -28,35 +28,29 @@
       <w:pPr>
         <w:jc w:val="center"/>
         <w:rPr>
-          <w:rFonts w:ascii="Times New Roman" w:hAnsi="Times New Roman"/>
-        </w:rPr>
-      </w:pPr>
-      <w:hyperlink r:id="rId7" w:history="1">
-        <w:r>
-          <w:rPr>
-            <w:rStyle w:val="Hyperlink"/>
-            <w:rFonts w:asciiTheme="majorHAnsi" w:hAnsiTheme="majorHAnsi" w:cstheme="majorHAnsi"/>
-            <w:sz w:val="22"/>
-            <w:szCs w:val="22"/>
-          </w:rPr>
-          <w:t>adil.iqbal@hotmail.co.uk</w:t>
-        </w:r>
-      </w:hyperlink>
-      <w:r>
-        <w:rPr>
-          <w:rFonts w:asciiTheme="majorHAnsi" w:hAnsiTheme="majorHAnsi" w:cstheme="majorHAnsi"/>
-          <w:sz w:val="22"/>
-          <w:szCs w:val="22"/>
-        </w:rPr>
-        <w:t xml:space="preserve"> | </w:t>
-      </w:r>
+          <w:rFonts w:asciiTheme="majorHAnsi" w:hAnsiTheme="majorHAnsi" w:cstheme="majorHAnsi"/>
+        </w:rPr>
+      </w:pPr>
       <w:hyperlink r:id="rId8" w:history="1">
         <w:r>
           <w:rPr>
             <w:rStyle w:val="Hyperlink"/>
             <w:rFonts w:asciiTheme="majorHAnsi" w:hAnsiTheme="majorHAnsi" w:cstheme="majorHAnsi"/>
-            <w:sz w:val="22"/>
-            <w:szCs w:val="22"/>
+          </w:rPr>
+          <w:t>adil.iqbal@hotmail.co.uk</w:t>
+        </w:r>
+      </w:hyperlink>
+      <w:r>
+        <w:rPr>
+          <w:rFonts w:asciiTheme="majorHAnsi" w:hAnsiTheme="majorHAnsi" w:cstheme="majorHAnsi"/>
+        </w:rPr>
+        <w:t xml:space="preserve"> | </w:t>
+      </w:r>
+      <w:hyperlink r:id="rId9" w:history="1">
+        <w:r>
+          <w:rPr>
+            <w:rStyle w:val="Hyperlink"/>
+            <w:rFonts w:asciiTheme="majorHAnsi" w:hAnsiTheme="majorHAnsi" w:cstheme="majorHAnsi"/>
           </w:rPr>
           <w:t>www.linkedin.com/in/AdilRehmanIqbal</w:t>
         </w:r>
@@ -64,32 +58,82 @@
       <w:r>
         <w:rPr>
           <w:rFonts w:asciiTheme="majorHAnsi" w:hAnsiTheme="majorHAnsi" w:cstheme="majorHAnsi"/>
-          <w:sz w:val="22"/>
-          <w:szCs w:val="22"/>
         </w:rPr>
         <w:t>|</w:t>
       </w:r>
-      <w:hyperlink r:id="rId9" w:history="1">
+      <w:hyperlink r:id="rId10" w:history="1">
         <w:r>
           <w:rPr>
             <w:rStyle w:val="Hyperlink"/>
+            <w:rFonts w:asciiTheme="majorHAnsi" w:hAnsiTheme="majorHAnsi" w:cstheme="majorHAnsi"/>
           </w:rPr>
           <w:t>github.com/AdilIqbal95</w:t>
         </w:r>
       </w:hyperlink>
       <w:r>
         <w:rPr>
-          <w:rFonts w:asciiTheme="majorHAnsi" w:hAnsiTheme="majorHAnsi" w:cstheme="majorHAnsi"/>
-          <w:sz w:val="22"/>
-          <w:szCs w:val="22"/>
+          <w:rStyle w:val="Hyperlink"/>
+          <w:rFonts w:asciiTheme="majorHAnsi" w:hAnsiTheme="majorHAnsi" w:cstheme="majorHAnsi"/>
+        </w:rPr>
+        <w:t xml:space="preserve"> </w:t>
+      </w:r>
+      <w:r>
+        <w:rPr>
+          <w:rFonts w:asciiTheme="majorHAnsi" w:hAnsiTheme="majorHAnsi" w:cstheme="majorHAnsi"/>
         </w:rPr>
         <w:t>|</w:t>
       </w:r>
       <w:r>
         <w:rPr>
           <w:rFonts w:asciiTheme="majorHAnsi" w:hAnsiTheme="majorHAnsi" w:cstheme="majorHAnsi"/>
-          <w:sz w:val="22"/>
-          <w:szCs w:val="22"/>
+        </w:rPr>
+        <w:t xml:space="preserve"> </w:t>
+      </w:r>
+      <w:hyperlink r:id="rId11" w:history="1">
+        <w:r>
+          <w:rPr>
+            <w:rStyle w:val="Hyperlink"/>
+            <w:rFonts w:asciiTheme="majorHAnsi" w:hAnsiTheme="majorHAnsi" w:cstheme="majorHAnsi"/>
+          </w:rPr>
+          <w:t>https://</w:t>
+        </w:r>
+        <w:r>
+          <w:rPr>
+            <w:rStyle w:val="Hyperlink"/>
+            <w:rFonts w:asciiTheme="majorHAnsi" w:hAnsiTheme="majorHAnsi" w:cstheme="majorHAnsi"/>
+          </w:rPr>
+          <w:t>a</w:t>
+        </w:r>
+        <w:r>
+          <w:rPr>
+            <w:rStyle w:val="Hyperlink"/>
+            <w:rFonts w:asciiTheme="majorHAnsi" w:hAnsiTheme="majorHAnsi" w:cstheme="majorHAnsi"/>
+          </w:rPr>
+          <w:t>diliqbal-portfolio.netlify.app/</w:t>
+        </w:r>
+      </w:hyperlink>
+      <w:r>
+        <w:rPr>
+          <w:rStyle w:val="Hyperlink"/>
+          <w:rFonts w:asciiTheme="majorHAnsi" w:hAnsiTheme="majorHAnsi" w:cstheme="majorHAnsi"/>
+        </w:rPr>
+        <w:t xml:space="preserve"> </w:t>
+      </w:r>
+      <w:r>
+        <w:rPr>
+          <w:rFonts w:asciiTheme="majorHAnsi" w:hAnsiTheme="majorHAnsi" w:cstheme="majorHAnsi"/>
+        </w:rPr>
+        <w:t>|</w:t>
+      </w:r>
+      <w:r>
+        <w:rPr>
+          <w:rFonts w:asciiTheme="majorHAnsi" w:hAnsiTheme="majorHAnsi" w:cstheme="majorHAnsi"/>
+        </w:rPr>
+        <w:t xml:space="preserve"> </w:t>
+      </w:r>
+      <w:r>
+        <w:rPr>
+          <w:rFonts w:asciiTheme="majorHAnsi" w:hAnsiTheme="majorHAnsi" w:cstheme="majorHAnsi"/>
         </w:rPr>
         <w:t>07897380971</w:t>
       </w:r>
@@ -144,7 +188,13 @@
         <w:rPr>
           <w:rFonts w:asciiTheme="minorHAnsi" w:hAnsiTheme="minorHAnsi" w:cstheme="minorHAnsi"/>
         </w:rPr>
-        <w:t>Python</w:t>
+        <w:t>JavaScript</w:t>
+      </w:r>
+      <w:r>
+        <w:rPr>
+          <w:rFonts w:asciiTheme="minorHAnsi" w:hAnsiTheme="minorHAnsi" w:cstheme="minorHAnsi"/>
+        </w:rPr>
+        <w:t>, Python</w:t>
       </w:r>
       <w:r>
         <w:rPr>
@@ -168,13 +218,13 @@
         <w:rPr>
           <w:rFonts w:asciiTheme="minorHAnsi" w:hAnsiTheme="minorHAnsi" w:cstheme="minorHAnsi"/>
         </w:rPr>
-        <w:t xml:space="preserve"> JavaScript,</w:t>
-      </w:r>
-      <w:r>
-        <w:rPr>
-          <w:rFonts w:asciiTheme="minorHAnsi" w:hAnsiTheme="minorHAnsi" w:cstheme="minorHAnsi"/>
-        </w:rPr>
-        <w:t xml:space="preserve"> React,</w:t>
+        <w:t xml:space="preserve"> </w:t>
+      </w:r>
+      <w:r>
+        <w:rPr>
+          <w:rFonts w:asciiTheme="minorHAnsi" w:hAnsiTheme="minorHAnsi" w:cstheme="minorHAnsi"/>
+        </w:rPr>
+        <w:t>React,</w:t>
       </w:r>
       <w:r>
         <w:rPr>
@@ -272,19 +322,25 @@
         <w:rPr>
           <w:rFonts w:asciiTheme="minorHAnsi" w:hAnsiTheme="minorHAnsi" w:cstheme="minorHAnsi"/>
         </w:rPr>
-        <w:t>SQL (MongoDB), Docker, Git and</w:t>
+        <w:t>SQL (MongoDB), Docker, Git</w:t>
+      </w:r>
+      <w:r>
+        <w:rPr>
+          <w:rFonts w:asciiTheme="minorHAnsi" w:hAnsiTheme="minorHAnsi" w:cstheme="minorHAnsi"/>
+        </w:rPr>
+        <w:t xml:space="preserve">, SITS and </w:t>
+      </w:r>
+      <w:r>
+        <w:rPr>
+          <w:rFonts w:asciiTheme="minorHAnsi" w:hAnsiTheme="minorHAnsi" w:cstheme="minorHAnsi"/>
+        </w:rPr>
+        <w:t>MS Office</w:t>
       </w:r>
       <w:r>
         <w:rPr>
           <w:rFonts w:asciiTheme="minorHAnsi" w:hAnsiTheme="minorHAnsi" w:cstheme="minorHAnsi"/>
         </w:rPr>
         <w:t xml:space="preserve"> </w:t>
-      </w:r>
-      <w:r>
-        <w:rPr>
-          <w:rFonts w:asciiTheme="minorHAnsi" w:hAnsiTheme="minorHAnsi" w:cstheme="minorHAnsi"/>
-        </w:rPr>
-        <w:t>MS Office</w:t>
       </w:r>
     </w:p>
     <w:p>
@@ -335,7 +391,7 @@
           <w:sz w:val="22"/>
           <w:szCs w:val="22"/>
         </w:rPr>
-        <w:t>f</w:t>
+        <w:t>Futureproof</w:t>
       </w:r>
       <w:r>
         <w:rPr>
@@ -346,7 +402,7 @@
           <w:sz w:val="22"/>
           <w:szCs w:val="22"/>
         </w:rPr>
-        <w:t>uture</w:t>
+        <w:t xml:space="preserve"> </w:t>
       </w:r>
       <w:r>
         <w:rPr>
@@ -357,7 +413,7 @@
           <w:sz w:val="22"/>
           <w:szCs w:val="22"/>
         </w:rPr>
-        <w:t>p</w:t>
+        <w:t>–</w:t>
       </w:r>
       <w:r>
         <w:rPr>
@@ -368,7 +424,7 @@
           <w:sz w:val="22"/>
           <w:szCs w:val="22"/>
         </w:rPr>
-        <w:t>roof (La</w:t>
+        <w:t xml:space="preserve"> O</w:t>
       </w:r>
       <w:r>
         <w:rPr>
@@ -379,27 +435,426 @@
           <w:sz w:val="22"/>
           <w:szCs w:val="22"/>
         </w:rPr>
+        <w:t>n</w:t>
+      </w:r>
+      <w:r>
+        <w:rPr>
+          <w:rFonts w:asciiTheme="majorHAnsi" w:hAnsiTheme="majorHAnsi" w:cstheme="majorHAnsi"/>
+          <w:b/>
+          <w:bCs/>
+          <w:iCs/>
+          <w:sz w:val="22"/>
+          <w:szCs w:val="22"/>
+        </w:rPr>
+        <w:t>-</w:t>
+      </w:r>
+      <w:r>
+        <w:rPr>
+          <w:rFonts w:asciiTheme="majorHAnsi" w:hAnsiTheme="majorHAnsi" w:cstheme="majorHAnsi"/>
+          <w:b/>
+          <w:bCs/>
+          <w:iCs/>
+          <w:sz w:val="22"/>
+          <w:szCs w:val="22"/>
+        </w:rPr>
+        <w:t xml:space="preserve">site at UCL </w:t>
+      </w:r>
+      <w:r>
+        <w:rPr>
+          <w:rFonts w:asciiTheme="majorHAnsi" w:hAnsiTheme="majorHAnsi" w:cstheme="majorHAnsi"/>
+          <w:b/>
+          <w:bCs/>
+          <w:iCs/>
+          <w:sz w:val="22"/>
+          <w:szCs w:val="22"/>
+        </w:rPr>
+        <w:t>–</w:t>
+      </w:r>
+      <w:r>
+        <w:rPr>
+          <w:rFonts w:asciiTheme="majorHAnsi" w:hAnsiTheme="majorHAnsi" w:cstheme="majorHAnsi"/>
+          <w:b/>
+          <w:bCs/>
+          <w:iCs/>
+          <w:sz w:val="22"/>
+          <w:szCs w:val="22"/>
+        </w:rPr>
         <w:t xml:space="preserve"> </w:t>
       </w:r>
       <w:r>
         <w:rPr>
           <w:rFonts w:asciiTheme="majorHAnsi" w:hAnsiTheme="majorHAnsi" w:cstheme="majorHAnsi"/>
+          <w:i/>
+          <w:sz w:val="22"/>
+          <w:szCs w:val="22"/>
+        </w:rPr>
+        <w:t>Software Analyst</w:t>
+      </w:r>
+      <w:r>
+        <w:rPr>
+          <w:rFonts w:asciiTheme="majorHAnsi" w:hAnsiTheme="majorHAnsi" w:cstheme="majorHAnsi"/>
+          <w:i/>
+          <w:sz w:val="22"/>
+          <w:szCs w:val="22"/>
+        </w:rPr>
+        <w:tab/>
+      </w:r>
+      <w:r>
+        <w:rPr>
+          <w:rFonts w:asciiTheme="majorHAnsi" w:hAnsiTheme="majorHAnsi" w:cstheme="majorHAnsi"/>
+          <w:i/>
+          <w:sz w:val="22"/>
+          <w:szCs w:val="22"/>
+        </w:rPr>
+        <w:t xml:space="preserve">       </w:t>
+      </w:r>
+      <w:r>
+        <w:rPr>
+          <w:rFonts w:asciiTheme="majorHAnsi" w:hAnsiTheme="majorHAnsi" w:cstheme="majorHAnsi"/>
           <w:b/>
           <w:bCs/>
           <w:iCs/>
           <w:sz w:val="22"/>
           <w:szCs w:val="22"/>
         </w:rPr>
-        <w:t xml:space="preserve">Fosse Associates) – </w:t>
-      </w:r>
-      <w:r>
-        <w:rPr>
-          <w:rFonts w:asciiTheme="majorHAnsi" w:hAnsiTheme="majorHAnsi" w:cstheme="majorHAnsi"/>
+        <w:t xml:space="preserve">June 2021 </w:t>
+      </w:r>
+      <w:r>
+        <w:rPr>
+          <w:rFonts w:asciiTheme="majorHAnsi" w:hAnsiTheme="majorHAnsi" w:cstheme="majorHAnsi"/>
+          <w:b/>
+          <w:bCs/>
+          <w:iCs/>
+          <w:sz w:val="22"/>
+          <w:szCs w:val="22"/>
+        </w:rPr>
+        <w:t>–</w:t>
+      </w:r>
+      <w:r>
+        <w:rPr>
+          <w:rFonts w:asciiTheme="majorHAnsi" w:hAnsiTheme="majorHAnsi" w:cstheme="majorHAnsi"/>
+          <w:b/>
+          <w:bCs/>
+          <w:iCs/>
+          <w:sz w:val="22"/>
+          <w:szCs w:val="22"/>
+        </w:rPr>
+        <w:t xml:space="preserve"> Present</w:t>
+      </w:r>
+    </w:p>
+    <w:p>
+      <w:pPr>
+        <w:autoSpaceDE w:val="0"/>
+        <w:autoSpaceDN w:val="0"/>
+        <w:adjustRightInd w:val="0"/>
+        <w:ind w:firstLine="360"/>
+        <w:rPr>
+          <w:rFonts w:asciiTheme="majorHAnsi" w:eastAsiaTheme="minorHAnsi" w:hAnsiTheme="majorHAnsi" w:cstheme="majorHAnsi"/>
+          <w:b/>
+          <w:bCs/>
+        </w:rPr>
+      </w:pPr>
+      <w:r>
+        <w:rPr>
+          <w:rFonts w:asciiTheme="majorHAnsi" w:eastAsiaTheme="minorHAnsi" w:hAnsiTheme="majorHAnsi" w:cstheme="majorHAnsi"/>
+          <w:b/>
+          <w:bCs/>
+        </w:rPr>
+        <w:t>Student A</w:t>
+      </w:r>
+      <w:r>
+        <w:rPr>
+          <w:rFonts w:asciiTheme="majorHAnsi" w:eastAsiaTheme="minorHAnsi" w:hAnsiTheme="majorHAnsi" w:cstheme="majorHAnsi"/>
+          <w:b/>
+          <w:bCs/>
+        </w:rPr>
+        <w:t>dmissions</w:t>
+      </w:r>
+      <w:r>
+        <w:rPr>
+          <w:rFonts w:asciiTheme="majorHAnsi" w:eastAsiaTheme="minorHAnsi" w:hAnsiTheme="majorHAnsi" w:cstheme="majorHAnsi"/>
+          <w:b/>
+          <w:bCs/>
+        </w:rPr>
+        <w:t xml:space="preserve"> and </w:t>
+      </w:r>
+      <w:r>
+        <w:rPr>
+          <w:rFonts w:asciiTheme="majorHAnsi" w:eastAsiaTheme="minorHAnsi" w:hAnsiTheme="majorHAnsi" w:cstheme="majorHAnsi"/>
+          <w:b/>
+          <w:bCs/>
+        </w:rPr>
+        <w:t>Onboarding</w:t>
+      </w:r>
+      <w:r>
+        <w:rPr>
+          <w:rFonts w:asciiTheme="majorHAnsi" w:eastAsiaTheme="minorHAnsi" w:hAnsiTheme="majorHAnsi" w:cstheme="majorHAnsi"/>
+          <w:b/>
+          <w:bCs/>
+        </w:rPr>
+        <w:t xml:space="preserve"> Platform </w:t>
+      </w:r>
+      <w:r>
+        <w:rPr>
+          <w:rFonts w:asciiTheme="majorHAnsi" w:hAnsiTheme="majorHAnsi" w:cstheme="majorHAnsi"/>
+          <w:b/>
+          <w:bCs/>
           <w:i/>
-          <w:sz w:val="22"/>
-          <w:szCs w:val="22"/>
-        </w:rPr>
-        <w:t>Full</w:t>
+          <w:iCs/>
+        </w:rPr>
+        <w:t>–</w:t>
+      </w:r>
+      <w:r>
+        <w:rPr>
+          <w:rFonts w:asciiTheme="majorHAnsi" w:eastAsiaTheme="minorHAnsi" w:hAnsiTheme="majorHAnsi" w:cstheme="majorHAnsi"/>
+          <w:b/>
+          <w:bCs/>
+        </w:rPr>
+        <w:t xml:space="preserve"> SITS and </w:t>
+      </w:r>
+      <w:proofErr w:type="spellStart"/>
+      <w:r>
+        <w:rPr>
+          <w:rFonts w:asciiTheme="majorHAnsi" w:eastAsiaTheme="minorHAnsi" w:hAnsiTheme="majorHAnsi" w:cstheme="majorHAnsi"/>
+          <w:b/>
+          <w:bCs/>
+        </w:rPr>
+        <w:t>e</w:t>
+      </w:r>
+      <w:r>
+        <w:rPr>
+          <w:rFonts w:asciiTheme="majorHAnsi" w:eastAsiaTheme="minorHAnsi" w:hAnsiTheme="majorHAnsi" w:cstheme="majorHAnsi"/>
+          <w:b/>
+          <w:bCs/>
+        </w:rPr>
+        <w:t>Vision</w:t>
+      </w:r>
+      <w:proofErr w:type="spellEnd"/>
+    </w:p>
+    <w:p>
+      <w:pPr>
+        <w:numPr>
+          <w:ilvl w:val="0"/>
+          <w:numId w:val="21"/>
+        </w:numPr>
+        <w:autoSpaceDE w:val="0"/>
+        <w:autoSpaceDN w:val="0"/>
+        <w:adjustRightInd w:val="0"/>
+        <w:rPr>
+          <w:rFonts w:asciiTheme="minorHAnsi" w:eastAsiaTheme="minorHAnsi" w:hAnsiTheme="minorHAnsi" w:cstheme="minorHAnsi"/>
+        </w:rPr>
+      </w:pPr>
+      <w:r>
+        <w:rPr>
+          <w:rFonts w:asciiTheme="minorHAnsi" w:eastAsiaTheme="minorHAnsi" w:hAnsiTheme="minorHAnsi" w:cstheme="minorHAnsi"/>
+        </w:rPr>
+        <w:t xml:space="preserve">Liaised with </w:t>
+      </w:r>
+      <w:r>
+        <w:rPr>
+          <w:rFonts w:asciiTheme="minorHAnsi" w:eastAsiaTheme="minorHAnsi" w:hAnsiTheme="minorHAnsi" w:cstheme="minorHAnsi"/>
+        </w:rPr>
+        <w:t xml:space="preserve">Users, </w:t>
+      </w:r>
+      <w:r>
+        <w:rPr>
+          <w:rFonts w:asciiTheme="minorHAnsi" w:eastAsiaTheme="minorHAnsi" w:hAnsiTheme="minorHAnsi" w:cstheme="minorHAnsi"/>
+        </w:rPr>
+        <w:t>Business Analysts</w:t>
+      </w:r>
+      <w:r>
+        <w:rPr>
+          <w:rFonts w:asciiTheme="minorHAnsi" w:eastAsiaTheme="minorHAnsi" w:hAnsiTheme="minorHAnsi" w:cstheme="minorHAnsi"/>
+        </w:rPr>
+        <w:t xml:space="preserve"> and</w:t>
+      </w:r>
+      <w:r>
+        <w:rPr>
+          <w:rFonts w:asciiTheme="minorHAnsi" w:eastAsiaTheme="minorHAnsi" w:hAnsiTheme="minorHAnsi" w:cstheme="minorHAnsi"/>
+        </w:rPr>
+        <w:t xml:space="preserve"> Developers</w:t>
+      </w:r>
+      <w:r>
+        <w:rPr>
+          <w:rFonts w:asciiTheme="minorHAnsi" w:eastAsiaTheme="minorHAnsi" w:hAnsiTheme="minorHAnsi" w:cstheme="minorHAnsi"/>
+        </w:rPr>
+        <w:t xml:space="preserve"> </w:t>
+      </w:r>
+      <w:r>
+        <w:rPr>
+          <w:rFonts w:asciiTheme="minorHAnsi" w:eastAsiaTheme="minorHAnsi" w:hAnsiTheme="minorHAnsi" w:cstheme="minorHAnsi"/>
+        </w:rPr>
+        <w:t xml:space="preserve">to capture </w:t>
+      </w:r>
+      <w:r>
+        <w:rPr>
+          <w:rFonts w:asciiTheme="minorHAnsi" w:eastAsiaTheme="minorHAnsi" w:hAnsiTheme="minorHAnsi" w:cstheme="minorHAnsi"/>
+        </w:rPr>
+        <w:t xml:space="preserve">new functionality </w:t>
+      </w:r>
+      <w:r>
+        <w:rPr>
+          <w:rFonts w:asciiTheme="minorHAnsi" w:eastAsiaTheme="minorHAnsi" w:hAnsiTheme="minorHAnsi" w:cstheme="minorHAnsi"/>
+        </w:rPr>
+        <w:t>and ensure they are thoroughly tested</w:t>
+      </w:r>
+      <w:r>
+        <w:rPr>
+          <w:rFonts w:asciiTheme="minorHAnsi" w:eastAsiaTheme="minorHAnsi" w:hAnsiTheme="minorHAnsi" w:cstheme="minorHAnsi"/>
+        </w:rPr>
+        <w:t xml:space="preserve"> </w:t>
+      </w:r>
+      <w:r>
+        <w:rPr>
+          <w:rFonts w:asciiTheme="minorHAnsi" w:eastAsiaTheme="minorHAnsi" w:hAnsiTheme="minorHAnsi" w:cstheme="minorHAnsi"/>
+        </w:rPr>
+        <w:t>in line with user</w:t>
+      </w:r>
+      <w:r>
+        <w:rPr>
+          <w:rFonts w:asciiTheme="minorHAnsi" w:eastAsiaTheme="minorHAnsi" w:hAnsiTheme="minorHAnsi" w:cstheme="minorHAnsi"/>
+        </w:rPr>
+        <w:t xml:space="preserve"> requirements</w:t>
+      </w:r>
+      <w:r>
+        <w:rPr>
+          <w:rFonts w:asciiTheme="minorHAnsi" w:eastAsiaTheme="minorHAnsi" w:hAnsiTheme="minorHAnsi" w:cstheme="minorHAnsi"/>
+        </w:rPr>
+        <w:t>, working in an agile manner to resolve any defects.</w:t>
+      </w:r>
+    </w:p>
+    <w:p>
+      <w:pPr>
+        <w:tabs>
+          <w:tab w:val="left" w:pos="8364"/>
+        </w:tabs>
+        <w:spacing w:after="120"/>
+        <w:ind w:left="360"/>
+        <w:rPr>
+          <w:rFonts w:asciiTheme="majorHAnsi" w:hAnsiTheme="majorHAnsi" w:cstheme="majorHAnsi"/>
+          <w:b/>
+          <w:bCs/>
+          <w:iCs/>
+        </w:rPr>
+      </w:pPr>
+      <w:r>
+        <w:rPr>
+          <w:rFonts w:asciiTheme="majorHAnsi" w:hAnsiTheme="majorHAnsi" w:cstheme="majorHAnsi"/>
+          <w:b/>
+          <w:bCs/>
+          <w:iCs/>
+        </w:rPr>
+        <w:t>University information application – UCL Go!</w:t>
+      </w:r>
+    </w:p>
+    <w:p>
+      <w:pPr>
+        <w:pStyle w:val="ListParagraph"/>
+        <w:numPr>
+          <w:ilvl w:val="0"/>
+          <w:numId w:val="21"/>
+        </w:numPr>
+        <w:tabs>
+          <w:tab w:val="left" w:pos="8364"/>
+        </w:tabs>
+        <w:spacing w:after="120"/>
+        <w:rPr>
+          <w:rFonts w:asciiTheme="minorHAnsi" w:hAnsiTheme="minorHAnsi" w:cstheme="minorHAnsi"/>
+          <w:iCs/>
+        </w:rPr>
+      </w:pPr>
+      <w:r>
+        <w:rPr>
+          <w:rFonts w:asciiTheme="minorHAnsi" w:hAnsiTheme="minorHAnsi" w:cstheme="minorHAnsi"/>
+          <w:iCs/>
+        </w:rPr>
+        <w:t>Carried out testing of</w:t>
+      </w:r>
+      <w:r>
+        <w:rPr>
+          <w:rFonts w:asciiTheme="minorHAnsi" w:hAnsiTheme="minorHAnsi" w:cstheme="minorHAnsi"/>
+          <w:iCs/>
+        </w:rPr>
+        <w:t xml:space="preserve"> new and</w:t>
+      </w:r>
+      <w:r>
+        <w:rPr>
+          <w:rFonts w:asciiTheme="minorHAnsi" w:hAnsiTheme="minorHAnsi" w:cstheme="minorHAnsi"/>
+          <w:iCs/>
+        </w:rPr>
+        <w:t xml:space="preserve"> existing</w:t>
+      </w:r>
+      <w:r>
+        <w:rPr>
+          <w:rFonts w:asciiTheme="minorHAnsi" w:hAnsiTheme="minorHAnsi" w:cstheme="minorHAnsi"/>
+          <w:iCs/>
+        </w:rPr>
+        <w:t xml:space="preserve"> </w:t>
+      </w:r>
+      <w:r>
+        <w:rPr>
+          <w:rFonts w:asciiTheme="minorHAnsi" w:hAnsiTheme="minorHAnsi" w:cstheme="minorHAnsi"/>
+          <w:iCs/>
+        </w:rPr>
+        <w:t>functionality across both the web and mobile versions of the ‘UCL Go!’ application.</w:t>
+      </w:r>
+    </w:p>
+    <w:p>
+      <w:pPr>
+        <w:tabs>
+          <w:tab w:val="left" w:pos="8364"/>
+        </w:tabs>
+        <w:spacing w:after="120"/>
+        <w:rPr>
+          <w:rFonts w:asciiTheme="minorHAnsi" w:hAnsiTheme="minorHAnsi" w:cstheme="minorHAnsi"/>
+          <w:b/>
+          <w:sz w:val="22"/>
+          <w:szCs w:val="22"/>
+        </w:rPr>
+      </w:pPr>
+      <w:r>
+        <w:rPr>
+          <w:rFonts w:asciiTheme="majorHAnsi" w:hAnsiTheme="majorHAnsi" w:cstheme="majorHAnsi"/>
+          <w:b/>
+          <w:bCs/>
+          <w:iCs/>
+          <w:sz w:val="22"/>
+          <w:szCs w:val="22"/>
+        </w:rPr>
+        <w:t>Deloitte LLP</w:t>
+      </w:r>
+      <w:r>
+        <w:rPr>
+          <w:rFonts w:asciiTheme="minorHAnsi" w:hAnsiTheme="minorHAnsi" w:cstheme="minorHAnsi"/>
+          <w:b/>
+          <w:bCs/>
+          <w:iCs/>
+          <w:sz w:val="22"/>
+          <w:szCs w:val="22"/>
+        </w:rPr>
+        <w:t xml:space="preserve"> </w:t>
+      </w:r>
+      <w:r>
+        <w:rPr>
+          <w:rFonts w:asciiTheme="majorHAnsi" w:hAnsiTheme="majorHAnsi" w:cstheme="majorHAnsi"/>
+          <w:b/>
+          <w:bCs/>
+          <w:iCs/>
+          <w:sz w:val="22"/>
+          <w:szCs w:val="22"/>
+        </w:rPr>
+        <w:t>–</w:t>
+      </w:r>
+      <w:r>
+        <w:rPr>
+          <w:rFonts w:asciiTheme="minorHAnsi" w:hAnsiTheme="minorHAnsi" w:cstheme="minorHAnsi"/>
+          <w:b/>
+          <w:bCs/>
+          <w:iCs/>
+          <w:sz w:val="22"/>
+          <w:szCs w:val="22"/>
+        </w:rPr>
+        <w:t xml:space="preserve"> </w:t>
       </w:r>
       <w:r>
         <w:rPr>
@@ -408,75 +863,615 @@
           <w:sz w:val="22"/>
           <w:szCs w:val="22"/>
         </w:rPr>
+        <w:t>Forensic Technology Associate (Data Management &amp; Analytics)</w:t>
+      </w:r>
+      <w:r>
+        <w:rPr>
+          <w:rFonts w:asciiTheme="minorHAnsi" w:hAnsiTheme="minorHAnsi" w:cstheme="minorHAnsi"/>
+          <w:b/>
+        </w:rPr>
+        <w:tab/>
+        <w:t xml:space="preserve">   </w:t>
+      </w:r>
+      <w:r>
+        <w:rPr>
+          <w:rFonts w:asciiTheme="majorHAnsi" w:hAnsiTheme="majorHAnsi" w:cstheme="majorHAnsi"/>
+          <w:b/>
+          <w:sz w:val="22"/>
+          <w:szCs w:val="22"/>
+        </w:rPr>
+        <w:t>Sept 2018 – July 2020</w:t>
+      </w:r>
+    </w:p>
+    <w:p>
+      <w:pPr>
+        <w:spacing w:after="120"/>
+        <w:rPr>
+          <w:rFonts w:asciiTheme="majorHAnsi" w:hAnsiTheme="majorHAnsi" w:cstheme="majorHAnsi"/>
+          <w:b/>
+        </w:rPr>
+      </w:pPr>
+      <w:r>
+        <w:rPr>
+          <w:rFonts w:asciiTheme="majorHAnsi" w:hAnsiTheme="majorHAnsi" w:cstheme="majorHAnsi"/>
+          <w:b/>
+        </w:rPr>
+        <w:t>Data Analytics</w:t>
+      </w:r>
+    </w:p>
+    <w:p>
+      <w:pPr>
+        <w:ind w:firstLine="360"/>
+        <w:rPr>
+          <w:rFonts w:asciiTheme="majorHAnsi" w:hAnsiTheme="majorHAnsi" w:cstheme="majorHAnsi"/>
+          <w:b/>
+          <w:i/>
+          <w:iCs/>
+        </w:rPr>
+      </w:pPr>
+      <w:r>
+        <w:rPr>
+          <w:rFonts w:asciiTheme="majorHAnsi" w:hAnsiTheme="majorHAnsi" w:cstheme="majorHAnsi"/>
+          <w:b/>
+          <w:i/>
+          <w:iCs/>
+        </w:rPr>
+        <w:t>Transaction Monitoring Impact Assessment</w:t>
+      </w:r>
+      <w:r>
+        <w:rPr>
+          <w:rFonts w:asciiTheme="majorHAnsi" w:hAnsiTheme="majorHAnsi" w:cstheme="majorHAnsi"/>
+          <w:b/>
+          <w:i/>
+          <w:iCs/>
+        </w:rPr>
         <w:t xml:space="preserve"> </w:t>
       </w:r>
       <w:r>
         <w:rPr>
           <w:rFonts w:asciiTheme="majorHAnsi" w:hAnsiTheme="majorHAnsi" w:cstheme="majorHAnsi"/>
+          <w:b/>
+          <w:bCs/>
           <w:i/>
-          <w:sz w:val="22"/>
-          <w:szCs w:val="22"/>
-        </w:rPr>
-        <w:t xml:space="preserve">Stack Web </w:t>
-      </w:r>
-      <w:r>
-        <w:rPr>
-          <w:rFonts w:asciiTheme="majorHAnsi" w:hAnsiTheme="majorHAnsi" w:cstheme="majorHAnsi"/>
+          <w:iCs/>
+        </w:rPr>
+        <w:t>–</w:t>
+      </w:r>
+      <w:r>
+        <w:rPr>
+          <w:rFonts w:asciiTheme="majorHAnsi" w:hAnsiTheme="majorHAnsi" w:cstheme="majorHAnsi"/>
+          <w:b/>
+          <w:bCs/>
           <w:i/>
-          <w:sz w:val="22"/>
-          <w:szCs w:val="22"/>
-        </w:rPr>
-        <w:t>D</w:t>
-      </w:r>
-      <w:r>
-        <w:rPr>
-          <w:rFonts w:asciiTheme="majorHAnsi" w:hAnsiTheme="majorHAnsi" w:cstheme="majorHAnsi"/>
+          <w:iCs/>
+        </w:rPr>
+        <w:t xml:space="preserve"> </w:t>
+      </w:r>
+      <w:r>
+        <w:rPr>
+          <w:rFonts w:asciiTheme="majorHAnsi" w:hAnsiTheme="majorHAnsi" w:cstheme="majorHAnsi"/>
+          <w:b/>
           <w:i/>
-          <w:sz w:val="22"/>
-          <w:szCs w:val="22"/>
-        </w:rPr>
-        <w:t xml:space="preserve">evelopment </w:t>
-      </w:r>
-      <w:r>
-        <w:rPr>
-          <w:rFonts w:asciiTheme="majorHAnsi" w:hAnsiTheme="majorHAnsi" w:cstheme="majorHAnsi"/>
+          <w:iCs/>
+        </w:rPr>
+        <w:t>Financial Crime</w:t>
+      </w:r>
+    </w:p>
+    <w:p>
+      <w:pPr>
+        <w:pStyle w:val="ListParagraph"/>
+        <w:numPr>
+          <w:ilvl w:val="0"/>
+          <w:numId w:val="2"/>
+        </w:numPr>
+        <w:rPr>
+          <w:rFonts w:asciiTheme="minorHAnsi" w:hAnsiTheme="minorHAnsi" w:cstheme="minorHAnsi"/>
+        </w:rPr>
+      </w:pPr>
+      <w:r>
+        <w:rPr>
+          <w:rFonts w:asciiTheme="minorHAnsi" w:hAnsiTheme="minorHAnsi" w:cstheme="minorHAnsi"/>
+        </w:rPr>
+        <w:t>Successfully assessed and remediated data quality issues within the Transaction Monitoring system of a large</w:t>
+      </w:r>
+      <w:r>
+        <w:rPr>
+          <w:rFonts w:asciiTheme="minorHAnsi" w:hAnsiTheme="minorHAnsi" w:cstheme="minorHAnsi"/>
+        </w:rPr>
+        <w:t xml:space="preserve"> </w:t>
+      </w:r>
+      <w:r>
+        <w:rPr>
+          <w:rFonts w:asciiTheme="minorHAnsi" w:hAnsiTheme="minorHAnsi" w:cstheme="minorHAnsi"/>
+        </w:rPr>
+        <w:t>bank.</w:t>
+      </w:r>
+    </w:p>
+    <w:p>
+      <w:pPr>
+        <w:pStyle w:val="ListParagraph"/>
+        <w:numPr>
+          <w:ilvl w:val="0"/>
+          <w:numId w:val="2"/>
+        </w:numPr>
+        <w:rPr>
+          <w:rFonts w:asciiTheme="minorHAnsi" w:hAnsiTheme="minorHAnsi" w:cstheme="minorHAnsi"/>
+        </w:rPr>
+      </w:pPr>
+      <w:r>
+        <w:rPr>
+          <w:rFonts w:asciiTheme="minorHAnsi" w:hAnsiTheme="minorHAnsi" w:cstheme="minorHAnsi"/>
+        </w:rPr>
+        <w:t xml:space="preserve">Honed data manipulation and loading skills with the use of Python and SQL to load client data into </w:t>
+      </w:r>
+      <w:r>
+        <w:rPr>
+          <w:rFonts w:asciiTheme="minorHAnsi" w:hAnsiTheme="minorHAnsi" w:cstheme="minorHAnsi"/>
+        </w:rPr>
+        <w:t xml:space="preserve">the </w:t>
+      </w:r>
+      <w:r>
+        <w:rPr>
+          <w:rFonts w:asciiTheme="minorHAnsi" w:hAnsiTheme="minorHAnsi" w:cstheme="minorHAnsi"/>
+        </w:rPr>
+        <w:t>test environment.</w:t>
+      </w:r>
+    </w:p>
+    <w:p>
+      <w:pPr>
+        <w:pStyle w:val="ListParagraph"/>
+        <w:numPr>
+          <w:ilvl w:val="0"/>
+          <w:numId w:val="2"/>
+        </w:numPr>
+        <w:rPr>
+          <w:rFonts w:asciiTheme="minorHAnsi" w:hAnsiTheme="minorHAnsi" w:cstheme="minorHAnsi"/>
+        </w:rPr>
+      </w:pPr>
+      <w:r>
+        <w:rPr>
+          <w:rFonts w:asciiTheme="minorHAnsi" w:hAnsiTheme="minorHAnsi" w:cstheme="minorHAnsi"/>
+        </w:rPr>
+        <w:t>Performed quality checks to ensure data was loaded accurately and in the correct format for analysis.</w:t>
+      </w:r>
+    </w:p>
+    <w:p>
+      <w:pPr>
+        <w:pStyle w:val="ListParagraph"/>
+        <w:numPr>
+          <w:ilvl w:val="0"/>
+          <w:numId w:val="2"/>
+        </w:numPr>
+        <w:spacing w:after="120"/>
+        <w:ind w:left="714" w:hanging="357"/>
+        <w:rPr>
+          <w:rFonts w:asciiTheme="minorHAnsi" w:hAnsiTheme="minorHAnsi" w:cstheme="minorHAnsi"/>
+        </w:rPr>
+      </w:pPr>
+      <w:r>
+        <w:rPr>
+          <w:rFonts w:asciiTheme="minorHAnsi" w:hAnsiTheme="minorHAnsi" w:cstheme="minorHAnsi"/>
+        </w:rPr>
+        <w:t>Developed</w:t>
+      </w:r>
+      <w:r>
+        <w:rPr>
+          <w:rFonts w:asciiTheme="minorHAnsi" w:hAnsiTheme="minorHAnsi" w:cstheme="minorHAnsi"/>
+        </w:rPr>
+        <w:t xml:space="preserve"> strong SQL skills through the development, testing and quality control of rule logic scripts.</w:t>
+      </w:r>
+    </w:p>
+    <w:p>
+      <w:pPr>
+        <w:ind w:left="357"/>
+        <w:rPr>
+          <w:rFonts w:asciiTheme="majorHAnsi" w:hAnsiTheme="majorHAnsi" w:cstheme="majorHAnsi"/>
+          <w:b/>
+          <w:bCs/>
           <w:i/>
-          <w:sz w:val="22"/>
-          <w:szCs w:val="22"/>
-        </w:rPr>
-        <w:t>t</w:t>
-      </w:r>
-      <w:r>
-        <w:rPr>
-          <w:rFonts w:asciiTheme="majorHAnsi" w:hAnsiTheme="majorHAnsi" w:cstheme="majorHAnsi"/>
+          <w:iCs/>
+        </w:rPr>
+      </w:pPr>
+      <w:r>
+        <w:rPr>
+          <w:rFonts w:asciiTheme="majorHAnsi" w:hAnsiTheme="majorHAnsi" w:cstheme="majorHAnsi"/>
+          <w:b/>
+          <w:bCs/>
           <w:i/>
-          <w:sz w:val="22"/>
-          <w:szCs w:val="22"/>
-        </w:rPr>
-        <w:t xml:space="preserve">raining </w:t>
-      </w:r>
-      <w:r>
-        <w:rPr>
-          <w:rFonts w:asciiTheme="majorHAnsi" w:hAnsiTheme="majorHAnsi" w:cstheme="majorHAnsi"/>
+          <w:iCs/>
+        </w:rPr>
+        <w:t>False Positive review – Investigation</w:t>
+      </w:r>
+    </w:p>
+    <w:p>
+      <w:pPr>
+        <w:pStyle w:val="ListParagraph"/>
+        <w:numPr>
+          <w:ilvl w:val="0"/>
+          <w:numId w:val="2"/>
+        </w:numPr>
+        <w:rPr>
+          <w:rFonts w:asciiTheme="minorHAnsi" w:hAnsiTheme="minorHAnsi" w:cstheme="minorHAnsi"/>
+        </w:rPr>
+      </w:pPr>
+      <w:r>
+        <w:rPr>
+          <w:rFonts w:asciiTheme="minorHAnsi" w:hAnsiTheme="minorHAnsi" w:cstheme="minorHAnsi"/>
+        </w:rPr>
+        <w:t>Conducted a false positive review of hits against the client’s customer database to identify instances where a customer account was either based in a sanctioned jurisdiction or was on an international sanction list.</w:t>
+      </w:r>
+    </w:p>
+    <w:p>
+      <w:pPr>
+        <w:pStyle w:val="ListParagraph"/>
+        <w:numPr>
+          <w:ilvl w:val="0"/>
+          <w:numId w:val="2"/>
+        </w:numPr>
+        <w:spacing w:after="60"/>
+        <w:ind w:left="714" w:hanging="357"/>
+        <w:rPr>
+          <w:rFonts w:asciiTheme="minorHAnsi" w:hAnsiTheme="minorHAnsi" w:cstheme="minorHAnsi"/>
+        </w:rPr>
+      </w:pPr>
+      <w:r>
+        <w:rPr>
+          <w:rFonts w:asciiTheme="minorHAnsi" w:hAnsiTheme="minorHAnsi" w:cstheme="minorHAnsi"/>
+        </w:rPr>
+        <w:t xml:space="preserve">Utilised strong Excel and research skills to effectively screen thousands of rows of customer data and correctly identify true or false positive hits. </w:t>
+      </w:r>
+    </w:p>
+    <w:p>
+      <w:pPr>
+        <w:spacing w:after="120"/>
+        <w:rPr>
+          <w:rFonts w:asciiTheme="majorHAnsi" w:hAnsiTheme="majorHAnsi" w:cstheme="majorHAnsi"/>
+          <w:b/>
+        </w:rPr>
+      </w:pPr>
+      <w:r>
+        <w:rPr>
+          <w:rFonts w:asciiTheme="majorHAnsi" w:hAnsiTheme="majorHAnsi" w:cstheme="majorHAnsi"/>
+          <w:b/>
+        </w:rPr>
+        <w:t>Data Management</w:t>
+      </w:r>
+    </w:p>
+    <w:p>
+      <w:pPr>
+        <w:ind w:firstLine="357"/>
+        <w:rPr>
+          <w:rFonts w:asciiTheme="majorHAnsi" w:hAnsiTheme="majorHAnsi" w:cstheme="majorHAnsi"/>
+          <w:b/>
           <w:i/>
-          <w:sz w:val="22"/>
-          <w:szCs w:val="22"/>
-        </w:rPr>
-        <w:t>c</w:t>
-      </w:r>
-      <w:r>
-        <w:rPr>
-          <w:rFonts w:asciiTheme="majorHAnsi" w:hAnsiTheme="majorHAnsi" w:cstheme="majorHAnsi"/>
+          <w:iCs/>
+        </w:rPr>
+      </w:pPr>
+      <w:r>
+        <w:rPr>
+          <w:rFonts w:asciiTheme="majorHAnsi" w:hAnsiTheme="majorHAnsi" w:cstheme="majorHAnsi"/>
+          <w:b/>
           <w:i/>
-          <w:sz w:val="22"/>
-          <w:szCs w:val="22"/>
-        </w:rPr>
-        <w:t>ourse</w:t>
-      </w:r>
-      <w:r>
-        <w:rPr>
-          <w:rFonts w:asciiTheme="majorHAnsi" w:hAnsiTheme="majorHAnsi" w:cstheme="majorHAnsi"/>
+          <w:iCs/>
+        </w:rPr>
+        <w:t>Bounce Back Loan Case Handler - Consulting</w:t>
+      </w:r>
+    </w:p>
+    <w:p>
+      <w:pPr>
+        <w:pStyle w:val="ListParagraph"/>
+        <w:numPr>
+          <w:ilvl w:val="0"/>
+          <w:numId w:val="18"/>
+        </w:numPr>
+        <w:spacing w:after="120"/>
+        <w:ind w:left="714" w:hanging="357"/>
+        <w:rPr>
+          <w:rFonts w:asciiTheme="minorHAnsi" w:hAnsiTheme="minorHAnsi" w:cstheme="minorHAnsi"/>
+          <w:b/>
           <w:i/>
+          <w:iCs/>
+        </w:rPr>
+      </w:pPr>
+      <w:r>
+        <w:rPr>
+          <w:rFonts w:asciiTheme="minorHAnsi" w:hAnsiTheme="minorHAnsi" w:cstheme="minorHAnsi"/>
+          <w:bCs/>
+        </w:rPr>
+        <w:t>Processed a multitude of cases in a fast-paced and high-pressure environment to meet strict deadlines and delivered over £800M worth of loans to customers.</w:t>
+      </w:r>
+    </w:p>
+    <w:p>
+      <w:pPr>
+        <w:ind w:firstLine="357"/>
+        <w:rPr>
+          <w:rFonts w:asciiTheme="majorHAnsi" w:hAnsiTheme="majorHAnsi" w:cstheme="majorHAnsi"/>
+          <w:b/>
+          <w:i/>
+          <w:iCs/>
+        </w:rPr>
+      </w:pPr>
+      <w:r>
+        <w:rPr>
+          <w:rFonts w:asciiTheme="majorHAnsi" w:hAnsiTheme="majorHAnsi" w:cstheme="majorHAnsi"/>
+          <w:b/>
+          <w:i/>
+          <w:iCs/>
+        </w:rPr>
+        <w:t>Mobile/Laptop data collection – Investigation/Dispute</w:t>
+      </w:r>
+    </w:p>
+    <w:p>
+      <w:pPr>
+        <w:pStyle w:val="ListParagraph"/>
+        <w:numPr>
+          <w:ilvl w:val="0"/>
+          <w:numId w:val="18"/>
+        </w:numPr>
+        <w:rPr>
+          <w:rFonts w:asciiTheme="minorHAnsi" w:hAnsiTheme="minorHAnsi" w:cstheme="minorHAnsi"/>
+          <w:b/>
+          <w:i/>
+          <w:iCs/>
+        </w:rPr>
+      </w:pPr>
+      <w:r>
+        <w:rPr>
+          <w:rFonts w:asciiTheme="minorHAnsi" w:hAnsiTheme="minorHAnsi" w:cstheme="minorHAnsi"/>
+        </w:rPr>
+        <w:t>Imaged multiple</w:t>
+      </w:r>
+      <w:r>
+        <w:rPr>
+          <w:rFonts w:asciiTheme="minorHAnsi" w:hAnsiTheme="minorHAnsi" w:cstheme="minorHAnsi"/>
+        </w:rPr>
+        <w:t xml:space="preserve"> electronic devices to obtain data </w:t>
+      </w:r>
+      <w:r>
+        <w:rPr>
+          <w:rFonts w:asciiTheme="minorHAnsi" w:hAnsiTheme="minorHAnsi" w:cstheme="minorHAnsi"/>
+        </w:rPr>
+        <w:t>for a large automotive manufacturer.</w:t>
+      </w:r>
+    </w:p>
+    <w:p>
+      <w:pPr>
+        <w:pStyle w:val="ListParagraph"/>
+        <w:numPr>
+          <w:ilvl w:val="0"/>
+          <w:numId w:val="18"/>
+        </w:numPr>
+        <w:spacing w:after="120"/>
+        <w:ind w:left="714" w:hanging="357"/>
+        <w:rPr>
+          <w:rFonts w:asciiTheme="minorHAnsi" w:hAnsiTheme="minorHAnsi" w:cstheme="minorHAnsi"/>
+          <w:b/>
+          <w:i/>
+          <w:iCs/>
+        </w:rPr>
+      </w:pPr>
+      <w:r>
+        <w:rPr>
+          <w:rFonts w:asciiTheme="minorHAnsi" w:hAnsiTheme="minorHAnsi" w:cstheme="minorHAnsi"/>
+        </w:rPr>
+        <w:t>Utilised forensic software and strict forensic procedure to ensure accurate, complete and safe storage of data.</w:t>
+      </w:r>
+    </w:p>
+    <w:p>
+      <w:pPr>
+        <w:ind w:firstLine="357"/>
+        <w:rPr>
+          <w:rFonts w:asciiTheme="majorHAnsi" w:hAnsiTheme="majorHAnsi" w:cstheme="majorHAnsi"/>
+          <w:b/>
+          <w:i/>
+          <w:iCs/>
+        </w:rPr>
+      </w:pPr>
+      <w:r>
+        <w:rPr>
+          <w:rFonts w:asciiTheme="majorHAnsi" w:hAnsiTheme="majorHAnsi" w:cstheme="majorHAnsi"/>
+          <w:b/>
+          <w:i/>
+          <w:iCs/>
+        </w:rPr>
+        <w:t>Cloud collections – Digital forensics</w:t>
+      </w:r>
+    </w:p>
+    <w:p>
+      <w:pPr>
+        <w:pStyle w:val="ListParagraph"/>
+        <w:numPr>
+          <w:ilvl w:val="0"/>
+          <w:numId w:val="18"/>
+        </w:numPr>
+        <w:rPr>
+          <w:rFonts w:asciiTheme="minorHAnsi" w:hAnsiTheme="minorHAnsi" w:cstheme="minorHAnsi"/>
+          <w:b/>
+          <w:i/>
+          <w:iCs/>
+        </w:rPr>
+      </w:pPr>
+      <w:r>
+        <w:rPr>
+          <w:rFonts w:asciiTheme="minorHAnsi" w:hAnsiTheme="minorHAnsi" w:cstheme="minorHAnsi"/>
+        </w:rPr>
+        <w:t xml:space="preserve">Collected data from various cloud platforms, ensuring correct protocols </w:t>
+      </w:r>
+      <w:r>
+        <w:rPr>
+          <w:rFonts w:asciiTheme="minorHAnsi" w:hAnsiTheme="minorHAnsi" w:cstheme="minorHAnsi"/>
+        </w:rPr>
+        <w:t>were</w:t>
+      </w:r>
+      <w:r>
+        <w:rPr>
+          <w:rFonts w:asciiTheme="minorHAnsi" w:hAnsiTheme="minorHAnsi" w:cstheme="minorHAnsi"/>
+        </w:rPr>
+        <w:t xml:space="preserve"> followed to ensure data </w:t>
+      </w:r>
+      <w:r>
+        <w:rPr>
+          <w:rFonts w:asciiTheme="minorHAnsi" w:hAnsiTheme="minorHAnsi" w:cstheme="minorHAnsi"/>
+        </w:rPr>
+        <w:t>was</w:t>
+      </w:r>
+      <w:r>
+        <w:rPr>
+          <w:rFonts w:asciiTheme="minorHAnsi" w:hAnsiTheme="minorHAnsi" w:cstheme="minorHAnsi"/>
+        </w:rPr>
+        <w:t xml:space="preserve"> suitably intact if required for litigation purposes.</w:t>
+      </w:r>
+    </w:p>
+    <w:p>
+      <w:pPr>
+        <w:pStyle w:val="ListParagraph"/>
+        <w:numPr>
+          <w:ilvl w:val="0"/>
+          <w:numId w:val="18"/>
+        </w:numPr>
+        <w:spacing w:after="120"/>
+        <w:ind w:left="714" w:hanging="357"/>
+        <w:rPr>
+          <w:rFonts w:asciiTheme="minorHAnsi" w:hAnsiTheme="minorHAnsi" w:cstheme="minorHAnsi"/>
+          <w:b/>
+          <w:i/>
+          <w:iCs/>
+        </w:rPr>
+      </w:pPr>
+      <w:r>
+        <w:rPr>
+          <w:rFonts w:asciiTheme="minorHAnsi" w:hAnsiTheme="minorHAnsi" w:cstheme="minorHAnsi"/>
+        </w:rPr>
+        <w:t xml:space="preserve">Liaised with the review team to enable </w:t>
+      </w:r>
+      <w:r>
+        <w:rPr>
+          <w:rFonts w:asciiTheme="minorHAnsi" w:hAnsiTheme="minorHAnsi" w:cstheme="minorHAnsi"/>
+        </w:rPr>
+        <w:t xml:space="preserve">the </w:t>
+      </w:r>
+      <w:r>
+        <w:rPr>
+          <w:rFonts w:asciiTheme="minorHAnsi" w:hAnsiTheme="minorHAnsi" w:cstheme="minorHAnsi"/>
+        </w:rPr>
+        <w:t>smooth transfer of data for processing in order to provide optimal deliverable quality for the client.</w:t>
+      </w:r>
+    </w:p>
+    <w:p>
+      <w:pPr>
+        <w:ind w:firstLine="357"/>
+        <w:rPr>
+          <w:rFonts w:asciiTheme="majorHAnsi" w:hAnsiTheme="majorHAnsi" w:cstheme="majorHAnsi"/>
+          <w:b/>
+          <w:i/>
+          <w:iCs/>
+        </w:rPr>
+      </w:pPr>
+      <w:r>
+        <w:rPr>
+          <w:rFonts w:asciiTheme="majorHAnsi" w:hAnsiTheme="majorHAnsi" w:cstheme="majorHAnsi"/>
+          <w:b/>
+          <w:i/>
+          <w:iCs/>
+        </w:rPr>
+        <w:t xml:space="preserve">Quality control automation tool </w:t>
+      </w:r>
+      <w:r>
+        <w:rPr>
+          <w:rFonts w:asciiTheme="majorHAnsi" w:hAnsiTheme="majorHAnsi" w:cstheme="majorHAnsi"/>
+          <w:b/>
+          <w:i/>
+          <w:iCs/>
+        </w:rPr>
+        <w:t>–</w:t>
+      </w:r>
+      <w:r>
+        <w:rPr>
+          <w:rFonts w:asciiTheme="majorHAnsi" w:hAnsiTheme="majorHAnsi" w:cstheme="majorHAnsi"/>
+          <w:b/>
+          <w:i/>
+          <w:iCs/>
+        </w:rPr>
+        <w:t xml:space="preserve"> Internal</w:t>
+      </w:r>
+    </w:p>
+    <w:p>
+      <w:pPr>
+        <w:pStyle w:val="ListParagraph"/>
+        <w:numPr>
+          <w:ilvl w:val="0"/>
+          <w:numId w:val="18"/>
+        </w:numPr>
+        <w:spacing w:after="120"/>
+        <w:ind w:left="714" w:hanging="357"/>
+        <w:rPr>
+          <w:rFonts w:asciiTheme="minorHAnsi" w:hAnsiTheme="minorHAnsi" w:cstheme="minorHAnsi"/>
+          <w:b/>
+          <w:i/>
+          <w:iCs/>
+        </w:rPr>
+      </w:pPr>
+      <w:r>
+        <w:rPr>
+          <w:rFonts w:asciiTheme="minorHAnsi" w:hAnsiTheme="minorHAnsi" w:cstheme="minorHAnsi"/>
+        </w:rPr>
+        <w:t>Developed a tool to automate a quality control process using Python.</w:t>
+      </w:r>
+    </w:p>
+    <w:p>
+      <w:pPr>
+        <w:tabs>
+          <w:tab w:val="left" w:pos="8931"/>
+        </w:tabs>
+        <w:rPr>
+          <w:rFonts w:asciiTheme="minorHAnsi" w:hAnsiTheme="minorHAnsi" w:cstheme="minorHAnsi"/>
+          <w:sz w:val="22"/>
+          <w:szCs w:val="22"/>
+          <w:u w:val="single"/>
+        </w:rPr>
+      </w:pPr>
+      <w:r>
+        <w:rPr>
+          <w:rFonts w:asciiTheme="majorHAnsi" w:hAnsiTheme="majorHAnsi" w:cstheme="majorHAnsi"/>
+          <w:b/>
+          <w:bCs/>
+          <w:iCs/>
+          <w:sz w:val="22"/>
+          <w:szCs w:val="22"/>
+        </w:rPr>
+        <w:t>University College London –</w:t>
+      </w:r>
+      <w:r>
+        <w:rPr>
+          <w:rFonts w:asciiTheme="minorHAnsi" w:hAnsiTheme="minorHAnsi" w:cstheme="minorHAnsi"/>
+          <w:b/>
+          <w:bCs/>
+          <w:iCs/>
+          <w:sz w:val="22"/>
+          <w:szCs w:val="22"/>
+        </w:rPr>
+        <w:t xml:space="preserve"> </w:t>
+      </w:r>
+      <w:r>
+        <w:rPr>
+          <w:rFonts w:asciiTheme="majorHAnsi" w:hAnsiTheme="majorHAnsi" w:cstheme="majorHAnsi"/>
+          <w:i/>
+          <w:sz w:val="22"/>
+          <w:szCs w:val="22"/>
+        </w:rPr>
+        <w:t>Accommodation Ambassador</w:t>
+      </w:r>
+      <w:r>
+        <w:rPr>
+          <w:rFonts w:asciiTheme="minorHAnsi" w:hAnsiTheme="minorHAnsi" w:cstheme="minorHAnsi"/>
+          <w:sz w:val="22"/>
+          <w:szCs w:val="22"/>
+        </w:rPr>
+        <w:t xml:space="preserve"> </w:t>
+      </w:r>
+      <w:r>
+        <w:rPr>
+          <w:rFonts w:asciiTheme="minorHAnsi" w:hAnsiTheme="minorHAnsi" w:cstheme="minorHAnsi"/>
           <w:sz w:val="22"/>
           <w:szCs w:val="22"/>
         </w:rPr>
@@ -484,23 +1479,296 @@
       </w:r>
       <w:r>
         <w:rPr>
+          <w:rFonts w:asciiTheme="minorHAnsi" w:hAnsiTheme="minorHAnsi" w:cstheme="minorHAnsi"/>
+          <w:b/>
+        </w:rPr>
+        <w:t xml:space="preserve">              </w:t>
+      </w:r>
+      <w:r>
+        <w:rPr>
+          <w:rFonts w:asciiTheme="minorHAnsi" w:hAnsiTheme="minorHAnsi" w:cstheme="minorHAnsi"/>
+          <w:b/>
+        </w:rPr>
+        <w:t xml:space="preserve"> </w:t>
+      </w:r>
+      <w:r>
+        <w:rPr>
+          <w:rFonts w:asciiTheme="majorHAnsi" w:hAnsiTheme="majorHAnsi" w:cstheme="majorHAnsi"/>
+          <w:b/>
+          <w:sz w:val="22"/>
+          <w:szCs w:val="22"/>
+        </w:rPr>
+        <w:t>Sept 2017</w:t>
+      </w:r>
+    </w:p>
+    <w:p>
+      <w:pPr>
+        <w:pStyle w:val="ListParagraph"/>
+        <w:numPr>
+          <w:ilvl w:val="0"/>
+          <w:numId w:val="3"/>
+        </w:numPr>
+        <w:rPr>
+          <w:rFonts w:asciiTheme="minorHAnsi" w:hAnsiTheme="minorHAnsi" w:cstheme="minorHAnsi"/>
+        </w:rPr>
+      </w:pPr>
+      <w:r>
+        <w:rPr>
+          <w:rFonts w:asciiTheme="minorHAnsi" w:hAnsiTheme="minorHAnsi" w:cstheme="minorHAnsi"/>
+        </w:rPr>
+        <w:t xml:space="preserve">Performed quality control checks in </w:t>
+      </w:r>
+      <w:r>
+        <w:rPr>
+          <w:rFonts w:asciiTheme="minorHAnsi" w:hAnsiTheme="minorHAnsi" w:cstheme="minorHAnsi"/>
+        </w:rPr>
+        <w:t>over 50</w:t>
+      </w:r>
+      <w:r>
+        <w:rPr>
+          <w:rFonts w:asciiTheme="minorHAnsi" w:hAnsiTheme="minorHAnsi" w:cstheme="minorHAnsi"/>
+        </w:rPr>
+        <w:t xml:space="preserve"> rooms of </w:t>
+      </w:r>
+      <w:r>
+        <w:rPr>
+          <w:rFonts w:asciiTheme="minorHAnsi" w:hAnsiTheme="minorHAnsi" w:cstheme="minorHAnsi"/>
+        </w:rPr>
+        <w:t>several</w:t>
+      </w:r>
+      <w:r>
+        <w:rPr>
+          <w:rFonts w:asciiTheme="minorHAnsi" w:hAnsiTheme="minorHAnsi" w:cstheme="minorHAnsi"/>
+        </w:rPr>
+        <w:t xml:space="preserve"> residential locations</w:t>
+      </w:r>
+      <w:r>
+        <w:rPr>
+          <w:rFonts w:asciiTheme="minorHAnsi" w:hAnsiTheme="minorHAnsi" w:cstheme="minorHAnsi"/>
+        </w:rPr>
+        <w:t>.</w:t>
+      </w:r>
+      <w:r>
+        <w:rPr>
+          <w:rFonts w:asciiTheme="minorHAnsi" w:hAnsiTheme="minorHAnsi" w:cstheme="minorHAnsi"/>
+        </w:rPr>
+        <w:t xml:space="preserve"> </w:t>
+      </w:r>
+    </w:p>
+    <w:p>
+      <w:pPr>
+        <w:pStyle w:val="ListParagraph"/>
+        <w:numPr>
+          <w:ilvl w:val="0"/>
+          <w:numId w:val="3"/>
+        </w:numPr>
+        <w:spacing w:after="120"/>
+        <w:ind w:left="714" w:hanging="357"/>
+        <w:rPr>
+          <w:rFonts w:asciiTheme="minorHAnsi" w:hAnsiTheme="minorHAnsi" w:cstheme="minorHAnsi"/>
+        </w:rPr>
+      </w:pPr>
+      <w:r>
+        <w:rPr>
+          <w:rFonts w:asciiTheme="minorHAnsi" w:hAnsiTheme="minorHAnsi" w:cstheme="minorHAnsi"/>
+        </w:rPr>
+        <w:t>Provided support with logistics on move-in days and gave campus tours for students.</w:t>
+      </w:r>
+    </w:p>
+    <w:p>
+      <w:pPr>
+        <w:tabs>
+          <w:tab w:val="left" w:pos="8931"/>
+        </w:tabs>
+        <w:rPr>
+          <w:rFonts w:asciiTheme="minorHAnsi" w:hAnsiTheme="minorHAnsi" w:cstheme="minorHAnsi"/>
+          <w:b/>
+          <w:sz w:val="22"/>
+          <w:szCs w:val="22"/>
+        </w:rPr>
+      </w:pPr>
+      <w:r>
+        <w:rPr>
+          <w:rFonts w:asciiTheme="majorHAnsi" w:hAnsiTheme="majorHAnsi" w:cstheme="majorHAnsi"/>
+          <w:b/>
+          <w:bCs/>
+          <w:iCs/>
+          <w:sz w:val="22"/>
+          <w:szCs w:val="22"/>
+        </w:rPr>
+        <w:t>FSPG Chartered Accountants</w:t>
+      </w:r>
+      <w:r>
+        <w:rPr>
+          <w:rFonts w:asciiTheme="minorHAnsi" w:hAnsiTheme="minorHAnsi" w:cstheme="minorHAnsi"/>
+          <w:b/>
+          <w:bCs/>
+          <w:iCs/>
+          <w:sz w:val="22"/>
+          <w:szCs w:val="22"/>
+        </w:rPr>
+        <w:t xml:space="preserve"> </w:t>
+      </w:r>
+      <w:r>
+        <w:rPr>
+          <w:rFonts w:asciiTheme="majorHAnsi" w:hAnsiTheme="majorHAnsi" w:cstheme="majorHAnsi"/>
+          <w:b/>
+          <w:bCs/>
+          <w:iCs/>
+          <w:sz w:val="22"/>
+          <w:szCs w:val="22"/>
+        </w:rPr>
+        <w:t>–</w:t>
+      </w:r>
+      <w:r>
+        <w:rPr>
           <w:rFonts w:asciiTheme="majorHAnsi" w:hAnsiTheme="majorHAnsi" w:cstheme="majorHAnsi"/>
           <w:i/>
           <w:sz w:val="22"/>
           <w:szCs w:val="22"/>
         </w:rPr>
+        <w:t xml:space="preserve"> Audit Trainee</w:t>
+      </w:r>
+      <w:r>
+        <w:rPr>
+          <w:rFonts w:asciiTheme="minorHAnsi" w:hAnsiTheme="minorHAnsi" w:cstheme="minorHAnsi"/>
+          <w:sz w:val="22"/>
+          <w:szCs w:val="22"/>
+        </w:rPr>
+        <w:tab/>
+      </w:r>
+      <w:r>
+        <w:rPr>
+          <w:rFonts w:asciiTheme="minorHAnsi" w:hAnsiTheme="minorHAnsi" w:cstheme="minorHAnsi"/>
+          <w:b/>
+        </w:rPr>
+        <w:t xml:space="preserve">              </w:t>
+      </w:r>
+      <w:r>
+        <w:rPr>
+          <w:rFonts w:asciiTheme="minorHAnsi" w:hAnsiTheme="minorHAnsi" w:cstheme="minorHAnsi"/>
+          <w:b/>
+        </w:rPr>
         <w:t xml:space="preserve">   </w:t>
       </w:r>
       <w:r>
         <w:rPr>
           <w:rFonts w:asciiTheme="majorHAnsi" w:hAnsiTheme="majorHAnsi" w:cstheme="majorHAnsi"/>
           <w:b/>
+          <w:sz w:val="22"/>
+          <w:szCs w:val="22"/>
+        </w:rPr>
+        <w:t>July 2016</w:t>
+      </w:r>
+    </w:p>
+    <w:p>
+      <w:pPr>
+        <w:pStyle w:val="ListParagraph"/>
+        <w:numPr>
+          <w:ilvl w:val="0"/>
+          <w:numId w:val="4"/>
+        </w:numPr>
+        <w:rPr>
+          <w:rFonts w:asciiTheme="minorHAnsi" w:hAnsiTheme="minorHAnsi" w:cstheme="minorHAnsi"/>
+        </w:rPr>
+      </w:pPr>
+      <w:r>
+        <w:rPr>
+          <w:rFonts w:asciiTheme="minorHAnsi" w:hAnsiTheme="minorHAnsi" w:cstheme="minorHAnsi"/>
+        </w:rPr>
+        <w:t>Verified the accuracy of financial transactions with clients.</w:t>
+      </w:r>
+    </w:p>
+    <w:p>
+      <w:pPr>
+        <w:pStyle w:val="ListParagraph"/>
+        <w:numPr>
+          <w:ilvl w:val="0"/>
+          <w:numId w:val="4"/>
+        </w:numPr>
+        <w:spacing w:after="120"/>
+        <w:ind w:left="714" w:hanging="357"/>
+        <w:rPr>
+          <w:rFonts w:asciiTheme="minorHAnsi" w:hAnsiTheme="minorHAnsi" w:cstheme="minorHAnsi"/>
+        </w:rPr>
+      </w:pPr>
+      <w:r>
+        <w:rPr>
+          <w:rFonts w:asciiTheme="minorHAnsi" w:hAnsiTheme="minorHAnsi" w:cstheme="minorHAnsi"/>
+        </w:rPr>
+        <w:t xml:space="preserve">Improved time management skills </w:t>
+      </w:r>
+      <w:r>
+        <w:rPr>
+          <w:rFonts w:asciiTheme="minorHAnsi" w:hAnsiTheme="minorHAnsi" w:cstheme="minorHAnsi"/>
+        </w:rPr>
+        <w:t>through</w:t>
+      </w:r>
+      <w:r>
+        <w:rPr>
+          <w:rFonts w:asciiTheme="minorHAnsi" w:hAnsiTheme="minorHAnsi" w:cstheme="minorHAnsi"/>
+        </w:rPr>
+        <w:t xml:space="preserve"> </w:t>
+      </w:r>
+      <w:r>
+        <w:rPr>
+          <w:rFonts w:asciiTheme="minorHAnsi" w:hAnsiTheme="minorHAnsi" w:cstheme="minorHAnsi"/>
+        </w:rPr>
+        <w:t xml:space="preserve">the </w:t>
+      </w:r>
+      <w:r>
+        <w:rPr>
+          <w:rFonts w:asciiTheme="minorHAnsi" w:hAnsiTheme="minorHAnsi" w:cstheme="minorHAnsi"/>
+        </w:rPr>
+        <w:t>complet</w:t>
+      </w:r>
+      <w:r>
+        <w:rPr>
+          <w:rFonts w:asciiTheme="minorHAnsi" w:hAnsiTheme="minorHAnsi" w:cstheme="minorHAnsi"/>
+        </w:rPr>
+        <w:t>ion</w:t>
+      </w:r>
+      <w:r>
+        <w:rPr>
+          <w:rFonts w:asciiTheme="minorHAnsi" w:hAnsiTheme="minorHAnsi" w:cstheme="minorHAnsi"/>
+        </w:rPr>
+        <w:t xml:space="preserve"> </w:t>
+      </w:r>
+      <w:r>
+        <w:rPr>
+          <w:rFonts w:asciiTheme="minorHAnsi" w:hAnsiTheme="minorHAnsi" w:cstheme="minorHAnsi"/>
+        </w:rPr>
+        <w:t xml:space="preserve">of </w:t>
+      </w:r>
+      <w:r>
+        <w:rPr>
+          <w:rFonts w:asciiTheme="minorHAnsi" w:hAnsiTheme="minorHAnsi" w:cstheme="minorHAnsi"/>
+        </w:rPr>
+        <w:t>tasks within the given time constraints</w:t>
+      </w:r>
+    </w:p>
+    <w:p>
+      <w:pPr>
+        <w:tabs>
+          <w:tab w:val="left" w:pos="8931"/>
+        </w:tabs>
+        <w:rPr>
+          <w:rFonts w:asciiTheme="minorHAnsi" w:hAnsiTheme="minorHAnsi" w:cstheme="minorHAnsi"/>
+          <w:b/>
+          <w:sz w:val="22"/>
+          <w:szCs w:val="22"/>
+        </w:rPr>
+      </w:pPr>
+      <w:r>
+        <w:rPr>
+          <w:rFonts w:asciiTheme="majorHAnsi" w:hAnsiTheme="majorHAnsi" w:cstheme="majorHAnsi"/>
+          <w:b/>
           <w:bCs/>
           <w:iCs/>
           <w:sz w:val="22"/>
           <w:szCs w:val="22"/>
         </w:rPr>
-        <w:t xml:space="preserve">Feb 2021 - </w:t>
+        <w:t xml:space="preserve">Syed &amp; CO (RA) Ltd Accountants, Tax &amp; Business Advisors </w:t>
       </w:r>
       <w:r>
         <w:rPr>
@@ -511,7 +1779,604 @@
           <w:sz w:val="22"/>
           <w:szCs w:val="22"/>
         </w:rPr>
-        <w:t>Present</w:t>
+        <w:t>–</w:t>
+      </w:r>
+      <w:r>
+        <w:rPr>
+          <w:rFonts w:asciiTheme="minorHAnsi" w:hAnsiTheme="minorHAnsi" w:cstheme="minorHAnsi"/>
+          <w:i/>
+          <w:sz w:val="22"/>
+          <w:szCs w:val="22"/>
+        </w:rPr>
+        <w:t xml:space="preserve"> </w:t>
+      </w:r>
+      <w:r>
+        <w:rPr>
+          <w:rFonts w:asciiTheme="majorHAnsi" w:hAnsiTheme="majorHAnsi" w:cstheme="majorHAnsi"/>
+          <w:i/>
+          <w:sz w:val="22"/>
+          <w:szCs w:val="22"/>
+        </w:rPr>
+        <w:t>Bookkeeper</w:t>
+      </w:r>
+      <w:r>
+        <w:rPr>
+          <w:rFonts w:asciiTheme="minorHAnsi" w:hAnsiTheme="minorHAnsi" w:cstheme="minorHAnsi"/>
+          <w:sz w:val="22"/>
+          <w:szCs w:val="22"/>
+        </w:rPr>
+        <w:t xml:space="preserve"> </w:t>
+      </w:r>
+      <w:r>
+        <w:rPr>
+          <w:rFonts w:asciiTheme="minorHAnsi" w:hAnsiTheme="minorHAnsi" w:cstheme="minorHAnsi"/>
+          <w:sz w:val="22"/>
+          <w:szCs w:val="22"/>
+        </w:rPr>
+        <w:tab/>
+      </w:r>
+      <w:r>
+        <w:rPr>
+          <w:rFonts w:asciiTheme="minorHAnsi" w:hAnsiTheme="minorHAnsi" w:cstheme="minorHAnsi"/>
+          <w:b/>
+        </w:rPr>
+        <w:tab/>
+        <w:t xml:space="preserve">    </w:t>
+      </w:r>
+      <w:r>
+        <w:rPr>
+          <w:rFonts w:asciiTheme="minorHAnsi" w:hAnsiTheme="minorHAnsi" w:cstheme="minorHAnsi"/>
+          <w:b/>
+        </w:rPr>
+        <w:t xml:space="preserve">  </w:t>
+      </w:r>
+      <w:r>
+        <w:rPr>
+          <w:rFonts w:asciiTheme="majorHAnsi" w:hAnsiTheme="majorHAnsi" w:cstheme="majorHAnsi"/>
+          <w:b/>
+          <w:sz w:val="22"/>
+          <w:szCs w:val="22"/>
+        </w:rPr>
+        <w:t>Sept 2015</w:t>
+      </w:r>
+    </w:p>
+    <w:p>
+      <w:pPr>
+        <w:pStyle w:val="ListParagraph"/>
+        <w:numPr>
+          <w:ilvl w:val="0"/>
+          <w:numId w:val="5"/>
+        </w:numPr>
+        <w:spacing w:after="100"/>
+        <w:ind w:left="714" w:hanging="357"/>
+        <w:rPr>
+          <w:rFonts w:asciiTheme="minorHAnsi" w:hAnsiTheme="minorHAnsi" w:cstheme="minorHAnsi"/>
+          <w:b/>
+          <w:sz w:val="22"/>
+          <w:szCs w:val="22"/>
+        </w:rPr>
+      </w:pPr>
+      <w:r>
+        <w:rPr>
+          <w:rFonts w:asciiTheme="minorHAnsi" w:hAnsiTheme="minorHAnsi" w:cstheme="minorHAnsi"/>
+        </w:rPr>
+        <w:t>Managed and organised balance sheets for client accounts, developing Excel skills.</w:t>
+      </w:r>
+    </w:p>
+    <w:p>
+      <w:pPr>
+        <w:pStyle w:val="ListParagraph"/>
+        <w:numPr>
+          <w:ilvl w:val="0"/>
+          <w:numId w:val="7"/>
+        </w:numPr>
+        <w:spacing w:after="120"/>
+        <w:ind w:left="714" w:hanging="357"/>
+        <w:rPr>
+          <w:rFonts w:asciiTheme="minorHAnsi" w:hAnsiTheme="minorHAnsi" w:cstheme="minorHAnsi"/>
+        </w:rPr>
+      </w:pPr>
+      <w:r>
+        <w:rPr>
+          <w:rFonts w:asciiTheme="minorHAnsi" w:hAnsiTheme="minorHAnsi" w:cstheme="minorHAnsi"/>
+        </w:rPr>
+        <w:t>Communicated and assisted with customer</w:t>
+      </w:r>
+      <w:r>
+        <w:rPr>
+          <w:rFonts w:asciiTheme="minorHAnsi" w:hAnsiTheme="minorHAnsi" w:cstheme="minorHAnsi"/>
+        </w:rPr>
+        <w:t xml:space="preserve"> </w:t>
+      </w:r>
+      <w:r>
+        <w:rPr>
+          <w:rFonts w:asciiTheme="minorHAnsi" w:hAnsiTheme="minorHAnsi" w:cstheme="minorHAnsi"/>
+        </w:rPr>
+        <w:t>requests, working as part of the sales team.</w:t>
+      </w:r>
+    </w:p>
+    <w:p>
+      <w:pPr>
+        <w:spacing w:after="120"/>
+        <w:rPr>
+          <w:rFonts w:asciiTheme="minorHAnsi" w:hAnsiTheme="minorHAnsi" w:cstheme="minorHAnsi"/>
+        </w:rPr>
+      </w:pPr>
+    </w:p>
+    <w:p>
+      <w:pPr>
+        <w:spacing w:after="120"/>
+        <w:rPr>
+          <w:rFonts w:asciiTheme="minorHAnsi" w:hAnsiTheme="minorHAnsi" w:cstheme="minorHAnsi"/>
+        </w:rPr>
+      </w:pPr>
+    </w:p>
+    <w:p>
+      <w:pPr>
+        <w:spacing w:after="120"/>
+        <w:rPr>
+          <w:rFonts w:asciiTheme="minorHAnsi" w:hAnsiTheme="minorHAnsi" w:cstheme="minorHAnsi"/>
+        </w:rPr>
+      </w:pPr>
+    </w:p>
+    <w:p>
+      <w:pPr>
+        <w:spacing w:after="120"/>
+        <w:rPr>
+          <w:rFonts w:asciiTheme="minorHAnsi" w:hAnsiTheme="minorHAnsi" w:cstheme="minorHAnsi"/>
+        </w:rPr>
+      </w:pPr>
+    </w:p>
+    <w:p>
+      <w:pPr>
+        <w:spacing w:after="120"/>
+        <w:rPr>
+          <w:rFonts w:asciiTheme="minorHAnsi" w:hAnsiTheme="minorHAnsi" w:cstheme="minorHAnsi"/>
+        </w:rPr>
+      </w:pPr>
+    </w:p>
+    <w:p>
+      <w:pPr>
+        <w:pBdr>
+          <w:bottom w:val="single" w:sz="4" w:space="1" w:color="auto"/>
+        </w:pBdr>
+        <w:spacing w:after="120"/>
+        <w:rPr>
+          <w:rFonts w:asciiTheme="majorHAnsi" w:hAnsiTheme="majorHAnsi" w:cstheme="majorHAnsi"/>
+          <w:b/>
+          <w:sz w:val="24"/>
+          <w:szCs w:val="24"/>
+        </w:rPr>
+      </w:pPr>
+      <w:r>
+        <w:rPr>
+          <w:rFonts w:asciiTheme="majorHAnsi" w:hAnsiTheme="majorHAnsi" w:cstheme="majorHAnsi"/>
+          <w:b/>
+          <w:sz w:val="24"/>
+          <w:szCs w:val="24"/>
+        </w:rPr>
+        <w:lastRenderedPageBreak/>
+        <w:t>EDUCATION</w:t>
+      </w:r>
+    </w:p>
+    <w:p>
+      <w:pPr>
+        <w:tabs>
+          <w:tab w:val="left" w:pos="8222"/>
+        </w:tabs>
+        <w:rPr>
+          <w:rFonts w:asciiTheme="minorHAnsi" w:hAnsiTheme="minorHAnsi" w:cstheme="minorHAnsi"/>
+        </w:rPr>
+      </w:pPr>
+      <w:r>
+        <w:rPr>
+          <w:rFonts w:asciiTheme="majorHAnsi" w:hAnsiTheme="majorHAnsi" w:cstheme="majorHAnsi"/>
+          <w:b/>
+          <w:bCs/>
+          <w:sz w:val="22"/>
+          <w:szCs w:val="22"/>
+        </w:rPr>
+        <w:t>University College London</w:t>
+      </w:r>
+      <w:r>
+        <w:rPr>
+          <w:rFonts w:asciiTheme="minorHAnsi" w:hAnsiTheme="minorHAnsi" w:cstheme="minorHAnsi"/>
+          <w:sz w:val="22"/>
+          <w:szCs w:val="22"/>
+        </w:rPr>
+        <w:t xml:space="preserve"> – </w:t>
+      </w:r>
+      <w:r>
+        <w:rPr>
+          <w:rFonts w:asciiTheme="minorHAnsi" w:hAnsiTheme="minorHAnsi" w:cstheme="minorHAnsi"/>
+          <w:i/>
+          <w:iCs/>
+          <w:sz w:val="22"/>
+          <w:szCs w:val="22"/>
+        </w:rPr>
+        <w:t>Mechanical Engineering</w:t>
+      </w:r>
+      <w:r>
+        <w:rPr>
+          <w:rFonts w:asciiTheme="minorHAnsi" w:hAnsiTheme="minorHAnsi" w:cstheme="minorHAnsi"/>
+          <w:i/>
+          <w:iCs/>
+          <w:sz w:val="22"/>
+          <w:szCs w:val="22"/>
+        </w:rPr>
+        <w:t xml:space="preserve"> (M</w:t>
+      </w:r>
+      <w:r>
+        <w:rPr>
+          <w:rFonts w:asciiTheme="minorHAnsi" w:hAnsiTheme="minorHAnsi" w:cstheme="minorHAnsi"/>
+          <w:i/>
+          <w:iCs/>
+          <w:sz w:val="22"/>
+          <w:szCs w:val="22"/>
+        </w:rPr>
+        <w:t>E</w:t>
+      </w:r>
+      <w:r>
+        <w:rPr>
+          <w:rFonts w:asciiTheme="minorHAnsi" w:hAnsiTheme="minorHAnsi" w:cstheme="minorHAnsi"/>
+          <w:i/>
+          <w:iCs/>
+          <w:sz w:val="22"/>
+          <w:szCs w:val="22"/>
+        </w:rPr>
+        <w:t>ng – 2:2)</w:t>
+      </w:r>
+      <w:r>
+        <w:rPr>
+          <w:rFonts w:asciiTheme="minorHAnsi" w:hAnsiTheme="minorHAnsi" w:cstheme="minorHAnsi"/>
+        </w:rPr>
+        <w:tab/>
+      </w:r>
+      <w:r>
+        <w:rPr>
+          <w:rFonts w:asciiTheme="minorHAnsi" w:hAnsiTheme="minorHAnsi" w:cstheme="minorHAnsi"/>
+        </w:rPr>
+        <w:t xml:space="preserve">     </w:t>
+      </w:r>
+      <w:r>
+        <w:rPr>
+          <w:rFonts w:asciiTheme="minorHAnsi" w:hAnsiTheme="minorHAnsi" w:cstheme="minorHAnsi"/>
+        </w:rPr>
+        <w:t xml:space="preserve"> </w:t>
+      </w:r>
+      <w:r>
+        <w:rPr>
+          <w:rFonts w:asciiTheme="majorHAnsi" w:hAnsiTheme="majorHAnsi" w:cstheme="majorHAnsi"/>
+          <w:b/>
+          <w:bCs/>
+          <w:sz w:val="22"/>
+          <w:szCs w:val="22"/>
+        </w:rPr>
+        <w:t>Sept</w:t>
+      </w:r>
+      <w:r>
+        <w:rPr>
+          <w:rFonts w:asciiTheme="majorHAnsi" w:hAnsiTheme="majorHAnsi" w:cstheme="majorHAnsi"/>
+          <w:sz w:val="22"/>
+          <w:szCs w:val="22"/>
+        </w:rPr>
+        <w:t xml:space="preserve"> </w:t>
+      </w:r>
+      <w:r>
+        <w:rPr>
+          <w:rFonts w:asciiTheme="majorHAnsi" w:hAnsiTheme="majorHAnsi" w:cstheme="majorHAnsi"/>
+          <w:b/>
+          <w:sz w:val="22"/>
+          <w:szCs w:val="22"/>
+        </w:rPr>
+        <w:t>2013 – June 2018</w:t>
+      </w:r>
+    </w:p>
+    <w:p>
+      <w:pPr>
+        <w:pStyle w:val="ListParagraph"/>
+        <w:numPr>
+          <w:ilvl w:val="0"/>
+          <w:numId w:val="9"/>
+        </w:numPr>
+        <w:spacing w:after="120"/>
+        <w:ind w:left="714" w:hanging="357"/>
+        <w:rPr>
+          <w:rFonts w:asciiTheme="minorHAnsi" w:hAnsiTheme="minorHAnsi" w:cstheme="minorHAnsi"/>
+        </w:rPr>
+      </w:pPr>
+      <w:r>
+        <w:rPr>
+          <w:rFonts w:asciiTheme="minorHAnsi" w:hAnsiTheme="minorHAnsi" w:cstheme="minorHAnsi"/>
+        </w:rPr>
+        <w:t>Conducted a financial analysis of a solar updraft power plant for the 4</w:t>
+      </w:r>
+      <w:r>
+        <w:rPr>
+          <w:rFonts w:asciiTheme="minorHAnsi" w:hAnsiTheme="minorHAnsi" w:cstheme="minorHAnsi"/>
+          <w:vertAlign w:val="superscript"/>
+        </w:rPr>
+        <w:t>th</w:t>
+      </w:r>
+      <w:r>
+        <w:rPr>
+          <w:rFonts w:asciiTheme="minorHAnsi" w:hAnsiTheme="minorHAnsi" w:cstheme="minorHAnsi"/>
+        </w:rPr>
+        <w:t xml:space="preserve"> year group project, which </w:t>
+      </w:r>
+      <w:r>
+        <w:rPr>
+          <w:rFonts w:asciiTheme="minorHAnsi" w:hAnsiTheme="minorHAnsi" w:cstheme="minorHAnsi"/>
+        </w:rPr>
+        <w:t xml:space="preserve">required analysing data and </w:t>
+      </w:r>
+      <w:r>
+        <w:rPr>
+          <w:rFonts w:asciiTheme="minorHAnsi" w:hAnsiTheme="minorHAnsi" w:cstheme="minorHAnsi"/>
+        </w:rPr>
+        <w:t>us</w:t>
+      </w:r>
+      <w:r>
+        <w:rPr>
+          <w:rFonts w:asciiTheme="minorHAnsi" w:hAnsiTheme="minorHAnsi" w:cstheme="minorHAnsi"/>
+        </w:rPr>
+        <w:t>ing</w:t>
+      </w:r>
+      <w:r>
+        <w:rPr>
+          <w:rFonts w:asciiTheme="minorHAnsi" w:hAnsiTheme="minorHAnsi" w:cstheme="minorHAnsi"/>
+        </w:rPr>
+        <w:t xml:space="preserve"> MATLAB to visualise and create complex plots of the data</w:t>
+      </w:r>
+      <w:r>
+        <w:rPr>
+          <w:rFonts w:asciiTheme="minorHAnsi" w:hAnsiTheme="minorHAnsi" w:cstheme="minorHAnsi"/>
+        </w:rPr>
+        <w:t xml:space="preserve"> to identify </w:t>
+      </w:r>
+      <w:r>
+        <w:rPr>
+          <w:rFonts w:asciiTheme="minorHAnsi" w:hAnsiTheme="minorHAnsi" w:cstheme="minorHAnsi"/>
+        </w:rPr>
+        <w:t>patterns</w:t>
+      </w:r>
+      <w:r>
+        <w:rPr>
+          <w:rFonts w:asciiTheme="minorHAnsi" w:hAnsiTheme="minorHAnsi" w:cstheme="minorHAnsi"/>
+        </w:rPr>
+        <w:t xml:space="preserve"> and </w:t>
+      </w:r>
+      <w:r>
+        <w:rPr>
+          <w:rFonts w:asciiTheme="minorHAnsi" w:hAnsiTheme="minorHAnsi" w:cstheme="minorHAnsi"/>
+        </w:rPr>
+        <w:t>derive relevant conclusions</w:t>
+      </w:r>
+      <w:r>
+        <w:rPr>
+          <w:rFonts w:asciiTheme="minorHAnsi" w:hAnsiTheme="minorHAnsi" w:cstheme="minorHAnsi"/>
+        </w:rPr>
+        <w:t>.</w:t>
+      </w:r>
+    </w:p>
+    <w:p>
+      <w:pPr>
+        <w:tabs>
+          <w:tab w:val="left" w:pos="8222"/>
+        </w:tabs>
+        <w:rPr>
+          <w:rFonts w:asciiTheme="minorHAnsi" w:hAnsiTheme="minorHAnsi" w:cstheme="minorHAnsi"/>
+          <w:sz w:val="22"/>
+          <w:szCs w:val="22"/>
+        </w:rPr>
+      </w:pPr>
+      <w:r>
+        <w:rPr>
+          <w:rFonts w:asciiTheme="majorHAnsi" w:hAnsiTheme="majorHAnsi" w:cstheme="majorHAnsi"/>
+          <w:b/>
+          <w:bCs/>
+          <w:sz w:val="22"/>
+          <w:szCs w:val="22"/>
+        </w:rPr>
+        <w:t>Wallington County Grammar School</w:t>
+      </w:r>
+      <w:r>
+        <w:rPr>
+          <w:rFonts w:asciiTheme="minorHAnsi" w:hAnsiTheme="minorHAnsi" w:cstheme="minorHAnsi"/>
+          <w:b/>
+          <w:bCs/>
+          <w:sz w:val="22"/>
+          <w:szCs w:val="22"/>
+        </w:rPr>
+        <w:tab/>
+      </w:r>
+      <w:r>
+        <w:rPr>
+          <w:rFonts w:asciiTheme="minorHAnsi" w:hAnsiTheme="minorHAnsi" w:cstheme="minorHAnsi"/>
+          <w:b/>
+          <w:bCs/>
+          <w:sz w:val="22"/>
+          <w:szCs w:val="22"/>
+        </w:rPr>
+        <w:t xml:space="preserve">    </w:t>
+      </w:r>
+      <w:r>
+        <w:rPr>
+          <w:rFonts w:asciiTheme="minorHAnsi" w:hAnsiTheme="minorHAnsi" w:cstheme="minorHAnsi"/>
+          <w:b/>
+          <w:bCs/>
+          <w:sz w:val="22"/>
+          <w:szCs w:val="22"/>
+        </w:rPr>
+        <w:t xml:space="preserve">  </w:t>
+      </w:r>
+      <w:r>
+        <w:rPr>
+          <w:rFonts w:asciiTheme="majorHAnsi" w:hAnsiTheme="majorHAnsi" w:cstheme="majorHAnsi"/>
+          <w:b/>
+          <w:bCs/>
+          <w:sz w:val="22"/>
+          <w:szCs w:val="22"/>
+        </w:rPr>
+        <w:t>Sept 20</w:t>
+      </w:r>
+      <w:r>
+        <w:rPr>
+          <w:rFonts w:asciiTheme="majorHAnsi" w:hAnsiTheme="majorHAnsi" w:cstheme="majorHAnsi"/>
+          <w:b/>
+          <w:sz w:val="22"/>
+          <w:szCs w:val="22"/>
+        </w:rPr>
+        <w:t>06 – June 2013</w:t>
+      </w:r>
+    </w:p>
+    <w:p>
+      <w:pPr>
+        <w:pStyle w:val="ListParagraph"/>
+        <w:numPr>
+          <w:ilvl w:val="0"/>
+          <w:numId w:val="10"/>
+        </w:numPr>
+        <w:rPr>
+          <w:rFonts w:asciiTheme="minorHAnsi" w:hAnsiTheme="minorHAnsi" w:cstheme="minorHAnsi"/>
+          <w:sz w:val="22"/>
+          <w:szCs w:val="22"/>
+        </w:rPr>
+      </w:pPr>
+      <w:r>
+        <w:rPr>
+          <w:rFonts w:asciiTheme="minorHAnsi" w:hAnsiTheme="minorHAnsi" w:cstheme="minorHAnsi"/>
+          <w:b/>
+        </w:rPr>
+        <w:t>A-Levels</w:t>
+      </w:r>
+      <w:r>
+        <w:rPr>
+          <w:rFonts w:asciiTheme="minorHAnsi" w:hAnsiTheme="minorHAnsi" w:cstheme="minorHAnsi"/>
+        </w:rPr>
+        <w:t>:</w:t>
+      </w:r>
+      <w:r>
+        <w:rPr>
+          <w:rFonts w:asciiTheme="minorHAnsi" w:hAnsiTheme="minorHAnsi" w:cstheme="minorHAnsi"/>
+          <w:sz w:val="22"/>
+          <w:szCs w:val="22"/>
+        </w:rPr>
+        <w:t xml:space="preserve"> </w:t>
+      </w:r>
+      <w:r>
+        <w:rPr>
+          <w:rFonts w:asciiTheme="minorHAnsi" w:hAnsiTheme="minorHAnsi" w:cstheme="minorHAnsi"/>
+        </w:rPr>
+        <w:t>Mathematics – A*, Physics – A, Chemistry – B, Economics (AS-Level) – A</w:t>
+      </w:r>
+    </w:p>
+    <w:p>
+      <w:pPr>
+        <w:pStyle w:val="ListParagraph"/>
+        <w:numPr>
+          <w:ilvl w:val="0"/>
+          <w:numId w:val="10"/>
+        </w:numPr>
+        <w:spacing w:after="120"/>
+        <w:ind w:left="714" w:hanging="357"/>
+        <w:rPr>
+          <w:rFonts w:asciiTheme="minorHAnsi" w:hAnsiTheme="minorHAnsi" w:cstheme="minorHAnsi"/>
+          <w:b/>
+          <w:sz w:val="22"/>
+          <w:szCs w:val="22"/>
+        </w:rPr>
+      </w:pPr>
+      <w:r>
+        <w:rPr>
+          <w:rFonts w:asciiTheme="minorHAnsi" w:hAnsiTheme="minorHAnsi" w:cstheme="minorHAnsi"/>
+          <w:b/>
+        </w:rPr>
+        <w:t>GCSE’s:</w:t>
+      </w:r>
+      <w:r>
+        <w:rPr>
+          <w:rFonts w:asciiTheme="minorHAnsi" w:hAnsiTheme="minorHAnsi" w:cstheme="minorHAnsi"/>
+          <w:b/>
+          <w:sz w:val="22"/>
+          <w:szCs w:val="22"/>
+        </w:rPr>
+        <w:t xml:space="preserve"> </w:t>
+      </w:r>
+      <w:r>
+        <w:rPr>
+          <w:rFonts w:asciiTheme="minorHAnsi" w:hAnsiTheme="minorHAnsi" w:cstheme="minorHAnsi"/>
+        </w:rPr>
+        <w:t xml:space="preserve">10 A*- A grades and 2 B grades; including </w:t>
+      </w:r>
+      <w:r>
+        <w:rPr>
+          <w:rFonts w:asciiTheme="minorHAnsi" w:hAnsiTheme="minorHAnsi" w:cstheme="minorHAnsi"/>
+        </w:rPr>
+        <w:t>M</w:t>
+      </w:r>
+      <w:r>
+        <w:rPr>
+          <w:rFonts w:asciiTheme="minorHAnsi" w:hAnsiTheme="minorHAnsi" w:cstheme="minorHAnsi"/>
+        </w:rPr>
+        <w:t>athematics (A*) and English Language (A)</w:t>
+      </w:r>
+    </w:p>
+    <w:p>
+      <w:pPr>
+        <w:tabs>
+          <w:tab w:val="left" w:pos="8364"/>
+        </w:tabs>
+        <w:spacing w:after="120"/>
+        <w:rPr>
+          <w:rFonts w:asciiTheme="majorHAnsi" w:hAnsiTheme="majorHAnsi" w:cstheme="majorHAnsi"/>
+          <w:b/>
+          <w:bCs/>
+          <w:iCs/>
+          <w:sz w:val="22"/>
+          <w:szCs w:val="22"/>
+        </w:rPr>
+      </w:pPr>
+      <w:r>
+        <w:rPr>
+          <w:rFonts w:asciiTheme="majorHAnsi" w:hAnsiTheme="majorHAnsi" w:cstheme="majorHAnsi"/>
+          <w:b/>
+          <w:bCs/>
+          <w:iCs/>
+          <w:sz w:val="22"/>
+          <w:szCs w:val="22"/>
+        </w:rPr>
+        <w:t xml:space="preserve">Futureproof – </w:t>
+      </w:r>
+      <w:r>
+        <w:rPr>
+          <w:rFonts w:asciiTheme="majorHAnsi" w:hAnsiTheme="majorHAnsi" w:cstheme="majorHAnsi"/>
+          <w:i/>
+          <w:sz w:val="22"/>
+          <w:szCs w:val="22"/>
+        </w:rPr>
+        <w:t>Full Stack Web Development training course</w:t>
+      </w:r>
+      <w:r>
+        <w:rPr>
+          <w:rFonts w:asciiTheme="majorHAnsi" w:hAnsiTheme="majorHAnsi" w:cstheme="majorHAnsi"/>
+          <w:i/>
+          <w:sz w:val="22"/>
+          <w:szCs w:val="22"/>
+        </w:rPr>
+        <w:tab/>
+        <w:t xml:space="preserve">   </w:t>
+      </w:r>
+      <w:r>
+        <w:rPr>
+          <w:rFonts w:asciiTheme="majorHAnsi" w:hAnsiTheme="majorHAnsi" w:cstheme="majorHAnsi"/>
+          <w:b/>
+          <w:bCs/>
+          <w:iCs/>
+          <w:sz w:val="22"/>
+          <w:szCs w:val="22"/>
+        </w:rPr>
+        <w:t>Feb 2021 – May 2021</w:t>
       </w:r>
     </w:p>
     <w:p>
@@ -536,7 +2401,55 @@
           <w:iCs/>
           <w:lang w:val="en-US"/>
         </w:rPr>
-        <w:t>13-week bootcamp covering the main areas of web development, including JavaScript, HTML/CSS, Databases,</w:t>
+        <w:t xml:space="preserve">13-week bootcamp covering the main areas of </w:t>
+      </w:r>
+      <w:r>
+        <w:rPr>
+          <w:rFonts w:asciiTheme="minorHAnsi" w:hAnsiTheme="minorHAnsi" w:cstheme="minorHAnsi"/>
+          <w:iCs/>
+          <w:lang w:val="en-US"/>
+        </w:rPr>
+        <w:t>W</w:t>
+      </w:r>
+      <w:r>
+        <w:rPr>
+          <w:rFonts w:asciiTheme="minorHAnsi" w:hAnsiTheme="minorHAnsi" w:cstheme="minorHAnsi"/>
+          <w:iCs/>
+          <w:lang w:val="en-US"/>
+        </w:rPr>
+        <w:t xml:space="preserve">eb </w:t>
+      </w:r>
+      <w:r>
+        <w:rPr>
+          <w:rFonts w:asciiTheme="minorHAnsi" w:hAnsiTheme="minorHAnsi" w:cstheme="minorHAnsi"/>
+          <w:iCs/>
+          <w:lang w:val="en-US"/>
+        </w:rPr>
+        <w:t>D</w:t>
+      </w:r>
+      <w:r>
+        <w:rPr>
+          <w:rFonts w:asciiTheme="minorHAnsi" w:hAnsiTheme="minorHAnsi" w:cstheme="minorHAnsi"/>
+          <w:iCs/>
+          <w:lang w:val="en-US"/>
+        </w:rPr>
+        <w:t>evelopment</w:t>
+      </w:r>
+      <w:r>
+        <w:rPr>
+          <w:rFonts w:asciiTheme="minorHAnsi" w:hAnsiTheme="minorHAnsi" w:cstheme="minorHAnsi"/>
+          <w:iCs/>
+          <w:lang w:val="en-US"/>
+        </w:rPr>
+        <w:t xml:space="preserve"> as well as some aspects of Data Science</w:t>
+      </w:r>
+      <w:r>
+        <w:rPr>
+          <w:rFonts w:asciiTheme="minorHAnsi" w:hAnsiTheme="minorHAnsi" w:cstheme="minorHAnsi"/>
+          <w:iCs/>
+          <w:lang w:val="en-US"/>
+        </w:rPr>
+        <w:t>, including JavaScript, HTML/CSS, Databases,</w:t>
       </w:r>
       <w:r>
         <w:rPr>
@@ -609,1176 +2522,6 @@
     </w:p>
     <w:p>
       <w:pPr>
-        <w:tabs>
-          <w:tab w:val="left" w:pos="8364"/>
-        </w:tabs>
-        <w:spacing w:after="120"/>
-        <w:rPr>
-          <w:rFonts w:asciiTheme="minorHAnsi" w:hAnsiTheme="minorHAnsi" w:cstheme="minorHAnsi"/>
-          <w:b/>
-          <w:sz w:val="22"/>
-          <w:szCs w:val="22"/>
-        </w:rPr>
-      </w:pPr>
-      <w:r>
-        <w:rPr>
-          <w:rFonts w:asciiTheme="majorHAnsi" w:hAnsiTheme="majorHAnsi" w:cstheme="majorHAnsi"/>
-          <w:b/>
-          <w:bCs/>
-          <w:iCs/>
-          <w:sz w:val="22"/>
-          <w:szCs w:val="22"/>
-        </w:rPr>
-        <w:t>Deloitte LLP</w:t>
-      </w:r>
-      <w:r>
-        <w:rPr>
-          <w:rFonts w:asciiTheme="minorHAnsi" w:hAnsiTheme="minorHAnsi" w:cstheme="minorHAnsi"/>
-          <w:b/>
-          <w:bCs/>
-          <w:iCs/>
-          <w:sz w:val="22"/>
-          <w:szCs w:val="22"/>
-        </w:rPr>
-        <w:t xml:space="preserve"> </w:t>
-      </w:r>
-      <w:r>
-        <w:rPr>
-          <w:rFonts w:asciiTheme="majorHAnsi" w:hAnsiTheme="majorHAnsi" w:cstheme="majorHAnsi"/>
-          <w:b/>
-          <w:bCs/>
-          <w:iCs/>
-          <w:sz w:val="22"/>
-          <w:szCs w:val="22"/>
-        </w:rPr>
-        <w:t>–</w:t>
-      </w:r>
-      <w:r>
-        <w:rPr>
-          <w:rFonts w:asciiTheme="minorHAnsi" w:hAnsiTheme="minorHAnsi" w:cstheme="minorHAnsi"/>
-          <w:b/>
-          <w:bCs/>
-          <w:iCs/>
-          <w:sz w:val="22"/>
-          <w:szCs w:val="22"/>
-        </w:rPr>
-        <w:t xml:space="preserve"> </w:t>
-      </w:r>
-      <w:r>
-        <w:rPr>
-          <w:rFonts w:asciiTheme="majorHAnsi" w:hAnsiTheme="majorHAnsi" w:cstheme="majorHAnsi"/>
-          <w:i/>
-          <w:sz w:val="22"/>
-          <w:szCs w:val="22"/>
-        </w:rPr>
-        <w:t>Forensic Technology Associate (Data Management &amp; Analytics)</w:t>
-      </w:r>
-      <w:r>
-        <w:rPr>
-          <w:rFonts w:asciiTheme="minorHAnsi" w:hAnsiTheme="minorHAnsi" w:cstheme="minorHAnsi"/>
-          <w:b/>
-        </w:rPr>
-        <w:tab/>
-        <w:t xml:space="preserve">   </w:t>
-      </w:r>
-      <w:r>
-        <w:rPr>
-          <w:rFonts w:asciiTheme="majorHAnsi" w:hAnsiTheme="majorHAnsi" w:cstheme="majorHAnsi"/>
-          <w:b/>
-          <w:sz w:val="22"/>
-          <w:szCs w:val="22"/>
-        </w:rPr>
-        <w:t>Sept 2018 – July 2020</w:t>
-      </w:r>
-    </w:p>
-    <w:p>
-      <w:pPr>
-        <w:spacing w:after="120"/>
-        <w:rPr>
-          <w:rFonts w:asciiTheme="majorHAnsi" w:hAnsiTheme="majorHAnsi" w:cstheme="majorHAnsi"/>
-          <w:b/>
-        </w:rPr>
-      </w:pPr>
-      <w:r>
-        <w:rPr>
-          <w:rFonts w:asciiTheme="majorHAnsi" w:hAnsiTheme="majorHAnsi" w:cstheme="majorHAnsi"/>
-          <w:b/>
-        </w:rPr>
-        <w:t>Data Analytics</w:t>
-      </w:r>
-    </w:p>
-    <w:p>
-      <w:pPr>
-        <w:rPr>
-          <w:rFonts w:asciiTheme="majorHAnsi" w:hAnsiTheme="majorHAnsi" w:cstheme="majorHAnsi"/>
-          <w:b/>
-          <w:i/>
-          <w:iCs/>
-        </w:rPr>
-      </w:pPr>
-      <w:r>
-        <w:rPr>
-          <w:rFonts w:asciiTheme="minorHAnsi" w:hAnsiTheme="minorHAnsi" w:cstheme="minorHAnsi"/>
-          <w:b/>
-          <w:i/>
-          <w:iCs/>
-        </w:rPr>
-        <w:tab/>
-      </w:r>
-      <w:r>
-        <w:rPr>
-          <w:rFonts w:asciiTheme="majorHAnsi" w:hAnsiTheme="majorHAnsi" w:cstheme="majorHAnsi"/>
-          <w:b/>
-          <w:i/>
-          <w:iCs/>
-        </w:rPr>
-        <w:t>Transaction Monitoring Impact Assessment</w:t>
-      </w:r>
-      <w:r>
-        <w:rPr>
-          <w:rFonts w:asciiTheme="majorHAnsi" w:hAnsiTheme="majorHAnsi" w:cstheme="majorHAnsi"/>
-          <w:b/>
-          <w:i/>
-          <w:iCs/>
-        </w:rPr>
-        <w:t xml:space="preserve"> </w:t>
-      </w:r>
-      <w:r>
-        <w:rPr>
-          <w:rFonts w:asciiTheme="majorHAnsi" w:hAnsiTheme="majorHAnsi" w:cstheme="majorHAnsi"/>
-          <w:b/>
-          <w:bCs/>
-          <w:i/>
-          <w:iCs/>
-        </w:rPr>
-        <w:t>–</w:t>
-      </w:r>
-      <w:r>
-        <w:rPr>
-          <w:rFonts w:asciiTheme="majorHAnsi" w:hAnsiTheme="majorHAnsi" w:cstheme="majorHAnsi"/>
-          <w:b/>
-          <w:bCs/>
-          <w:i/>
-          <w:iCs/>
-        </w:rPr>
-        <w:t xml:space="preserve"> </w:t>
-      </w:r>
-      <w:r>
-        <w:rPr>
-          <w:rFonts w:asciiTheme="majorHAnsi" w:hAnsiTheme="majorHAnsi" w:cstheme="majorHAnsi"/>
-          <w:b/>
-          <w:i/>
-          <w:iCs/>
-        </w:rPr>
-        <w:t>Financial Crime</w:t>
-      </w:r>
-    </w:p>
-    <w:p>
-      <w:pPr>
-        <w:pStyle w:val="ListParagraph"/>
-        <w:numPr>
-          <w:ilvl w:val="0"/>
-          <w:numId w:val="2"/>
-        </w:numPr>
-        <w:rPr>
-          <w:rFonts w:asciiTheme="minorHAnsi" w:hAnsiTheme="minorHAnsi" w:cstheme="minorHAnsi"/>
-        </w:rPr>
-      </w:pPr>
-      <w:r>
-        <w:rPr>
-          <w:rFonts w:asciiTheme="minorHAnsi" w:hAnsiTheme="minorHAnsi" w:cstheme="minorHAnsi"/>
-        </w:rPr>
-        <w:t>Successfully assessed and remediated data quality issues within the Transaction Monitoring system of a large</w:t>
-      </w:r>
-      <w:r>
-        <w:rPr>
-          <w:rFonts w:asciiTheme="minorHAnsi" w:hAnsiTheme="minorHAnsi" w:cstheme="minorHAnsi"/>
-        </w:rPr>
-        <w:t xml:space="preserve"> </w:t>
-      </w:r>
-      <w:r>
-        <w:rPr>
-          <w:rFonts w:asciiTheme="minorHAnsi" w:hAnsiTheme="minorHAnsi" w:cstheme="minorHAnsi"/>
-        </w:rPr>
-        <w:t>bank.</w:t>
-      </w:r>
-    </w:p>
-    <w:p>
-      <w:pPr>
-        <w:pStyle w:val="ListParagraph"/>
-        <w:numPr>
-          <w:ilvl w:val="0"/>
-          <w:numId w:val="2"/>
-        </w:numPr>
-        <w:rPr>
-          <w:rFonts w:asciiTheme="minorHAnsi" w:hAnsiTheme="minorHAnsi" w:cstheme="minorHAnsi"/>
-        </w:rPr>
-      </w:pPr>
-      <w:r>
-        <w:rPr>
-          <w:rFonts w:asciiTheme="minorHAnsi" w:hAnsiTheme="minorHAnsi" w:cstheme="minorHAnsi"/>
-        </w:rPr>
-        <w:t xml:space="preserve">Honed data manipulation and loading skills with the use of Python and SQL to load client data into </w:t>
-      </w:r>
-      <w:r>
-        <w:rPr>
-          <w:rFonts w:asciiTheme="minorHAnsi" w:hAnsiTheme="minorHAnsi" w:cstheme="minorHAnsi"/>
-        </w:rPr>
-        <w:t xml:space="preserve">the </w:t>
-      </w:r>
-      <w:r>
-        <w:rPr>
-          <w:rFonts w:asciiTheme="minorHAnsi" w:hAnsiTheme="minorHAnsi" w:cstheme="minorHAnsi"/>
-        </w:rPr>
-        <w:t>test environment.</w:t>
-      </w:r>
-    </w:p>
-    <w:p>
-      <w:pPr>
-        <w:pStyle w:val="ListParagraph"/>
-        <w:numPr>
-          <w:ilvl w:val="0"/>
-          <w:numId w:val="2"/>
-        </w:numPr>
-        <w:rPr>
-          <w:rFonts w:asciiTheme="minorHAnsi" w:hAnsiTheme="minorHAnsi" w:cstheme="minorHAnsi"/>
-        </w:rPr>
-      </w:pPr>
-      <w:r>
-        <w:rPr>
-          <w:rFonts w:asciiTheme="minorHAnsi" w:hAnsiTheme="minorHAnsi" w:cstheme="minorHAnsi"/>
-        </w:rPr>
-        <w:t>Performed quality checks to ensure data was loaded accurately and in the correct format for analysis.</w:t>
-      </w:r>
-    </w:p>
-    <w:p>
-      <w:pPr>
-        <w:pStyle w:val="ListParagraph"/>
-        <w:numPr>
-          <w:ilvl w:val="0"/>
-          <w:numId w:val="2"/>
-        </w:numPr>
-        <w:spacing w:after="120"/>
-        <w:ind w:left="714" w:hanging="357"/>
-        <w:rPr>
-          <w:rFonts w:asciiTheme="minorHAnsi" w:hAnsiTheme="minorHAnsi" w:cstheme="minorHAnsi"/>
-        </w:rPr>
-      </w:pPr>
-      <w:r>
-        <w:rPr>
-          <w:rFonts w:asciiTheme="minorHAnsi" w:hAnsiTheme="minorHAnsi" w:cstheme="minorHAnsi"/>
-        </w:rPr>
-        <w:t>Developed</w:t>
-      </w:r>
-      <w:r>
-        <w:rPr>
-          <w:rFonts w:asciiTheme="minorHAnsi" w:hAnsiTheme="minorHAnsi" w:cstheme="minorHAnsi"/>
-        </w:rPr>
-        <w:t xml:space="preserve"> strong SQL skills through the development, testing and quality control of rule logic scripts.</w:t>
-      </w:r>
-    </w:p>
-    <w:p>
-      <w:pPr>
-        <w:ind w:left="714"/>
-        <w:rPr>
-          <w:rFonts w:asciiTheme="majorHAnsi" w:hAnsiTheme="majorHAnsi" w:cstheme="majorHAnsi"/>
-          <w:b/>
-          <w:bCs/>
-          <w:i/>
-          <w:iCs/>
-        </w:rPr>
-      </w:pPr>
-      <w:r>
-        <w:rPr>
-          <w:rFonts w:asciiTheme="majorHAnsi" w:hAnsiTheme="majorHAnsi" w:cstheme="majorHAnsi"/>
-          <w:b/>
-          <w:bCs/>
-          <w:i/>
-          <w:iCs/>
-        </w:rPr>
-        <w:t>False Positive review – Investigation</w:t>
-      </w:r>
-    </w:p>
-    <w:p>
-      <w:pPr>
-        <w:pStyle w:val="ListParagraph"/>
-        <w:numPr>
-          <w:ilvl w:val="0"/>
-          <w:numId w:val="2"/>
-        </w:numPr>
-        <w:rPr>
-          <w:rFonts w:asciiTheme="minorHAnsi" w:hAnsiTheme="minorHAnsi" w:cstheme="minorHAnsi"/>
-        </w:rPr>
-      </w:pPr>
-      <w:r>
-        <w:rPr>
-          <w:rFonts w:asciiTheme="minorHAnsi" w:hAnsiTheme="minorHAnsi" w:cstheme="minorHAnsi"/>
-        </w:rPr>
-        <w:t>Conducted a false positive review of hits against the client’s customer database to identify instances where a customer account was either based in a sanctioned jurisdiction or was on an international sanction list.</w:t>
-      </w:r>
-    </w:p>
-    <w:p>
-      <w:pPr>
-        <w:pStyle w:val="ListParagraph"/>
-        <w:numPr>
-          <w:ilvl w:val="0"/>
-          <w:numId w:val="2"/>
-        </w:numPr>
-        <w:spacing w:after="60"/>
-        <w:ind w:left="714" w:hanging="357"/>
-        <w:rPr>
-          <w:rFonts w:asciiTheme="minorHAnsi" w:hAnsiTheme="minorHAnsi" w:cstheme="minorHAnsi"/>
-        </w:rPr>
-      </w:pPr>
-      <w:r>
-        <w:rPr>
-          <w:rFonts w:asciiTheme="minorHAnsi" w:hAnsiTheme="minorHAnsi" w:cstheme="minorHAnsi"/>
-        </w:rPr>
-        <w:t xml:space="preserve">Utilised strong Excel and research skills to effectively screen thousands of rows of customer data and correctly identify true or false positive hits. </w:t>
-      </w:r>
-    </w:p>
-    <w:p>
-      <w:pPr>
-        <w:spacing w:after="120"/>
-        <w:rPr>
-          <w:rFonts w:asciiTheme="majorHAnsi" w:hAnsiTheme="majorHAnsi" w:cstheme="majorHAnsi"/>
-          <w:b/>
-        </w:rPr>
-      </w:pPr>
-      <w:r>
-        <w:rPr>
-          <w:rFonts w:asciiTheme="majorHAnsi" w:hAnsiTheme="majorHAnsi" w:cstheme="majorHAnsi"/>
-          <w:b/>
-        </w:rPr>
-        <w:t>Data Management</w:t>
-      </w:r>
-    </w:p>
-    <w:p>
-      <w:pPr>
-        <w:rPr>
-          <w:rFonts w:asciiTheme="majorHAnsi" w:hAnsiTheme="majorHAnsi" w:cstheme="majorHAnsi"/>
-          <w:b/>
-          <w:i/>
-          <w:iCs/>
-        </w:rPr>
-      </w:pPr>
-      <w:r>
-        <w:rPr>
-          <w:rFonts w:asciiTheme="minorHAnsi" w:hAnsiTheme="minorHAnsi" w:cstheme="minorHAnsi"/>
-          <w:b/>
-          <w:i/>
-          <w:iCs/>
-        </w:rPr>
-        <w:tab/>
-      </w:r>
-      <w:r>
-        <w:rPr>
-          <w:rFonts w:asciiTheme="majorHAnsi" w:hAnsiTheme="majorHAnsi" w:cstheme="majorHAnsi"/>
-          <w:b/>
-          <w:i/>
-          <w:iCs/>
-        </w:rPr>
-        <w:t>Bounce Back Loan Case Handler - Consulting</w:t>
-      </w:r>
-    </w:p>
-    <w:p>
-      <w:pPr>
-        <w:pStyle w:val="ListParagraph"/>
-        <w:numPr>
-          <w:ilvl w:val="0"/>
-          <w:numId w:val="18"/>
-        </w:numPr>
-        <w:spacing w:after="120"/>
-        <w:ind w:left="714" w:hanging="357"/>
-        <w:rPr>
-          <w:rFonts w:asciiTheme="minorHAnsi" w:hAnsiTheme="minorHAnsi" w:cstheme="minorHAnsi"/>
-          <w:b/>
-          <w:i/>
-          <w:iCs/>
-        </w:rPr>
-      </w:pPr>
-      <w:r>
-        <w:rPr>
-          <w:rFonts w:asciiTheme="minorHAnsi" w:hAnsiTheme="minorHAnsi" w:cstheme="minorHAnsi"/>
-          <w:bCs/>
-        </w:rPr>
-        <w:t>Processed a multitude of cases in a fast-paced and high-pressure environment to meet strict deadlines and delivered over £800M worth of loans to customers.</w:t>
-      </w:r>
-    </w:p>
-    <w:p>
-      <w:pPr>
-        <w:ind w:left="720"/>
-        <w:rPr>
-          <w:rFonts w:asciiTheme="majorHAnsi" w:hAnsiTheme="majorHAnsi" w:cstheme="majorHAnsi"/>
-          <w:b/>
-          <w:i/>
-          <w:iCs/>
-        </w:rPr>
-      </w:pPr>
-      <w:r>
-        <w:rPr>
-          <w:rFonts w:asciiTheme="majorHAnsi" w:hAnsiTheme="majorHAnsi" w:cstheme="majorHAnsi"/>
-          <w:b/>
-          <w:i/>
-          <w:iCs/>
-        </w:rPr>
-        <w:t>Mobile/Laptop data collection – Investigation/Dispute</w:t>
-      </w:r>
-    </w:p>
-    <w:p>
-      <w:pPr>
-        <w:pStyle w:val="ListParagraph"/>
-        <w:numPr>
-          <w:ilvl w:val="0"/>
-          <w:numId w:val="18"/>
-        </w:numPr>
-        <w:rPr>
-          <w:rFonts w:asciiTheme="minorHAnsi" w:hAnsiTheme="minorHAnsi" w:cstheme="minorHAnsi"/>
-          <w:b/>
-          <w:i/>
-          <w:iCs/>
-        </w:rPr>
-      </w:pPr>
-      <w:r>
-        <w:rPr>
-          <w:rFonts w:asciiTheme="minorHAnsi" w:hAnsiTheme="minorHAnsi" w:cstheme="minorHAnsi"/>
-        </w:rPr>
-        <w:t>Imaged multiple</w:t>
-      </w:r>
-      <w:r>
-        <w:rPr>
-          <w:rFonts w:asciiTheme="minorHAnsi" w:hAnsiTheme="minorHAnsi" w:cstheme="minorHAnsi"/>
-        </w:rPr>
-        <w:t xml:space="preserve"> electronic devices to obtain data </w:t>
-      </w:r>
-      <w:r>
-        <w:rPr>
-          <w:rFonts w:asciiTheme="minorHAnsi" w:hAnsiTheme="minorHAnsi" w:cstheme="minorHAnsi"/>
-        </w:rPr>
-        <w:t>for a large automotive manufacturer.</w:t>
-      </w:r>
-    </w:p>
-    <w:p>
-      <w:pPr>
-        <w:pStyle w:val="ListParagraph"/>
-        <w:numPr>
-          <w:ilvl w:val="0"/>
-          <w:numId w:val="18"/>
-        </w:numPr>
-        <w:spacing w:after="120"/>
-        <w:ind w:left="714" w:hanging="357"/>
-        <w:rPr>
-          <w:rFonts w:asciiTheme="minorHAnsi" w:hAnsiTheme="minorHAnsi" w:cstheme="minorHAnsi"/>
-          <w:b/>
-          <w:i/>
-          <w:iCs/>
-        </w:rPr>
-      </w:pPr>
-      <w:r>
-        <w:rPr>
-          <w:rFonts w:asciiTheme="minorHAnsi" w:hAnsiTheme="minorHAnsi" w:cstheme="minorHAnsi"/>
-        </w:rPr>
-        <w:t>Utilised forensic software and strict forensic procedure to ensure accurate, complete and safe storage of data.</w:t>
-      </w:r>
-    </w:p>
-    <w:p>
-      <w:pPr>
-        <w:ind w:left="720"/>
-        <w:rPr>
-          <w:rFonts w:asciiTheme="majorHAnsi" w:hAnsiTheme="majorHAnsi" w:cstheme="majorHAnsi"/>
-          <w:b/>
-          <w:i/>
-          <w:iCs/>
-        </w:rPr>
-      </w:pPr>
-      <w:r>
-        <w:rPr>
-          <w:rFonts w:asciiTheme="majorHAnsi" w:hAnsiTheme="majorHAnsi" w:cstheme="majorHAnsi"/>
-          <w:b/>
-          <w:i/>
-          <w:iCs/>
-        </w:rPr>
-        <w:t>Cloud collections – Digital forensics</w:t>
-      </w:r>
-    </w:p>
-    <w:p>
-      <w:pPr>
-        <w:pStyle w:val="ListParagraph"/>
-        <w:numPr>
-          <w:ilvl w:val="0"/>
-          <w:numId w:val="18"/>
-        </w:numPr>
-        <w:rPr>
-          <w:rFonts w:asciiTheme="minorHAnsi" w:hAnsiTheme="minorHAnsi" w:cstheme="minorHAnsi"/>
-          <w:b/>
-          <w:i/>
-          <w:iCs/>
-        </w:rPr>
-      </w:pPr>
-      <w:r>
-        <w:rPr>
-          <w:rFonts w:asciiTheme="minorHAnsi" w:hAnsiTheme="minorHAnsi" w:cstheme="minorHAnsi"/>
-        </w:rPr>
-        <w:t xml:space="preserve">Collected data from various cloud platforms, ensuring correct protocols </w:t>
-      </w:r>
-      <w:r>
-        <w:rPr>
-          <w:rFonts w:asciiTheme="minorHAnsi" w:hAnsiTheme="minorHAnsi" w:cstheme="minorHAnsi"/>
-        </w:rPr>
-        <w:t>were</w:t>
-      </w:r>
-      <w:r>
-        <w:rPr>
-          <w:rFonts w:asciiTheme="minorHAnsi" w:hAnsiTheme="minorHAnsi" w:cstheme="minorHAnsi"/>
-        </w:rPr>
-        <w:t xml:space="preserve"> followed to ensure data </w:t>
-      </w:r>
-      <w:r>
-        <w:rPr>
-          <w:rFonts w:asciiTheme="minorHAnsi" w:hAnsiTheme="minorHAnsi" w:cstheme="minorHAnsi"/>
-        </w:rPr>
-        <w:t>was</w:t>
-      </w:r>
-      <w:r>
-        <w:rPr>
-          <w:rFonts w:asciiTheme="minorHAnsi" w:hAnsiTheme="minorHAnsi" w:cstheme="minorHAnsi"/>
-        </w:rPr>
-        <w:t xml:space="preserve"> suitably intact if required for litigation purposes.</w:t>
-      </w:r>
-    </w:p>
-    <w:p>
-      <w:pPr>
-        <w:pStyle w:val="ListParagraph"/>
-        <w:numPr>
-          <w:ilvl w:val="0"/>
-          <w:numId w:val="18"/>
-        </w:numPr>
-        <w:spacing w:after="120"/>
-        <w:ind w:left="714" w:hanging="357"/>
-        <w:rPr>
-          <w:rFonts w:asciiTheme="minorHAnsi" w:hAnsiTheme="minorHAnsi" w:cstheme="minorHAnsi"/>
-          <w:b/>
-          <w:i/>
-          <w:iCs/>
-        </w:rPr>
-      </w:pPr>
-      <w:r>
-        <w:rPr>
-          <w:rFonts w:asciiTheme="minorHAnsi" w:hAnsiTheme="minorHAnsi" w:cstheme="minorHAnsi"/>
-        </w:rPr>
-        <w:t xml:space="preserve">Liaised with the review team to enable </w:t>
-      </w:r>
-      <w:r>
-        <w:rPr>
-          <w:rFonts w:asciiTheme="minorHAnsi" w:hAnsiTheme="minorHAnsi" w:cstheme="minorHAnsi"/>
-        </w:rPr>
-        <w:t xml:space="preserve">the </w:t>
-      </w:r>
-      <w:r>
-        <w:rPr>
-          <w:rFonts w:asciiTheme="minorHAnsi" w:hAnsiTheme="minorHAnsi" w:cstheme="minorHAnsi"/>
-        </w:rPr>
-        <w:t>smooth transfer of data for processing in order to provide optimal deliverable quality for the client.</w:t>
-      </w:r>
-    </w:p>
-    <w:p>
-      <w:pPr>
-        <w:ind w:left="720"/>
-        <w:rPr>
-          <w:rFonts w:asciiTheme="majorHAnsi" w:hAnsiTheme="majorHAnsi" w:cstheme="majorHAnsi"/>
-          <w:b/>
-          <w:i/>
-          <w:iCs/>
-        </w:rPr>
-      </w:pPr>
-      <w:r>
-        <w:rPr>
-          <w:rFonts w:asciiTheme="majorHAnsi" w:hAnsiTheme="majorHAnsi" w:cstheme="majorHAnsi"/>
-          <w:b/>
-          <w:i/>
-          <w:iCs/>
-        </w:rPr>
-        <w:t xml:space="preserve">Quality control automation tool </w:t>
-      </w:r>
-      <w:r>
-        <w:rPr>
-          <w:rFonts w:asciiTheme="majorHAnsi" w:hAnsiTheme="majorHAnsi" w:cstheme="majorHAnsi"/>
-          <w:b/>
-          <w:i/>
-          <w:iCs/>
-        </w:rPr>
-        <w:t>–</w:t>
-      </w:r>
-      <w:r>
-        <w:rPr>
-          <w:rFonts w:asciiTheme="majorHAnsi" w:hAnsiTheme="majorHAnsi" w:cstheme="majorHAnsi"/>
-          <w:b/>
-          <w:i/>
-          <w:iCs/>
-        </w:rPr>
-        <w:t xml:space="preserve"> Internal</w:t>
-      </w:r>
-    </w:p>
-    <w:p>
-      <w:pPr>
-        <w:pStyle w:val="ListParagraph"/>
-        <w:numPr>
-          <w:ilvl w:val="0"/>
-          <w:numId w:val="18"/>
-        </w:numPr>
-        <w:spacing w:after="120"/>
-        <w:ind w:left="714" w:hanging="357"/>
-        <w:rPr>
-          <w:rFonts w:asciiTheme="minorHAnsi" w:hAnsiTheme="minorHAnsi" w:cstheme="minorHAnsi"/>
-          <w:b/>
-          <w:i/>
-          <w:iCs/>
-        </w:rPr>
-      </w:pPr>
-      <w:r>
-        <w:rPr>
-          <w:rFonts w:asciiTheme="minorHAnsi" w:hAnsiTheme="minorHAnsi" w:cstheme="minorHAnsi"/>
-        </w:rPr>
-        <w:t>Developed a tool to automate a quality control process using Python.</w:t>
-      </w:r>
-    </w:p>
-    <w:p>
-      <w:pPr>
-        <w:tabs>
-          <w:tab w:val="left" w:pos="8931"/>
-        </w:tabs>
-        <w:rPr>
-          <w:rFonts w:asciiTheme="minorHAnsi" w:hAnsiTheme="minorHAnsi" w:cstheme="minorHAnsi"/>
-          <w:b/>
-          <w:sz w:val="22"/>
-          <w:szCs w:val="22"/>
-        </w:rPr>
-      </w:pPr>
-      <w:r>
-        <w:rPr>
-          <w:rFonts w:asciiTheme="majorHAnsi" w:hAnsiTheme="majorHAnsi" w:cstheme="majorHAnsi"/>
-          <w:b/>
-          <w:bCs/>
-          <w:iCs/>
-          <w:sz w:val="22"/>
-          <w:szCs w:val="22"/>
-        </w:rPr>
-        <w:t>FSPG Chartered Accountants</w:t>
-      </w:r>
-      <w:r>
-        <w:rPr>
-          <w:rFonts w:asciiTheme="minorHAnsi" w:hAnsiTheme="minorHAnsi" w:cstheme="minorHAnsi"/>
-          <w:b/>
-          <w:bCs/>
-          <w:iCs/>
-          <w:sz w:val="22"/>
-          <w:szCs w:val="22"/>
-        </w:rPr>
-        <w:t xml:space="preserve"> </w:t>
-      </w:r>
-      <w:r>
-        <w:rPr>
-          <w:rFonts w:asciiTheme="majorHAnsi" w:hAnsiTheme="majorHAnsi" w:cstheme="majorHAnsi"/>
-          <w:b/>
-          <w:bCs/>
-          <w:iCs/>
-          <w:sz w:val="22"/>
-          <w:szCs w:val="22"/>
-        </w:rPr>
-        <w:t>–</w:t>
-      </w:r>
-      <w:r>
-        <w:rPr>
-          <w:rFonts w:asciiTheme="majorHAnsi" w:hAnsiTheme="majorHAnsi" w:cstheme="majorHAnsi"/>
-          <w:i/>
-          <w:sz w:val="22"/>
-          <w:szCs w:val="22"/>
-        </w:rPr>
-        <w:t xml:space="preserve"> Audit Trainee</w:t>
-      </w:r>
-      <w:r>
-        <w:rPr>
-          <w:rFonts w:asciiTheme="minorHAnsi" w:hAnsiTheme="minorHAnsi" w:cstheme="minorHAnsi"/>
-          <w:sz w:val="22"/>
-          <w:szCs w:val="22"/>
-        </w:rPr>
-        <w:tab/>
-      </w:r>
-      <w:r>
-        <w:rPr>
-          <w:rFonts w:asciiTheme="minorHAnsi" w:hAnsiTheme="minorHAnsi" w:cstheme="minorHAnsi"/>
-          <w:b/>
-        </w:rPr>
-        <w:t xml:space="preserve">              </w:t>
-      </w:r>
-      <w:r>
-        <w:rPr>
-          <w:rFonts w:asciiTheme="majorHAnsi" w:hAnsiTheme="majorHAnsi" w:cstheme="majorHAnsi"/>
-          <w:b/>
-          <w:sz w:val="22"/>
-          <w:szCs w:val="22"/>
-        </w:rPr>
-        <w:t>July 2016</w:t>
-      </w:r>
-    </w:p>
-    <w:p>
-      <w:pPr>
-        <w:pStyle w:val="ListParagraph"/>
-        <w:numPr>
-          <w:ilvl w:val="0"/>
-          <w:numId w:val="4"/>
-        </w:numPr>
-        <w:rPr>
-          <w:rFonts w:asciiTheme="minorHAnsi" w:hAnsiTheme="minorHAnsi" w:cstheme="minorHAnsi"/>
-        </w:rPr>
-      </w:pPr>
-      <w:r>
-        <w:rPr>
-          <w:rFonts w:asciiTheme="minorHAnsi" w:hAnsiTheme="minorHAnsi" w:cstheme="minorHAnsi"/>
-        </w:rPr>
-        <w:t>Verified the accuracy of financial transactions with clients.</w:t>
-      </w:r>
-    </w:p>
-    <w:p>
-      <w:pPr>
-        <w:pStyle w:val="ListParagraph"/>
-        <w:numPr>
-          <w:ilvl w:val="0"/>
-          <w:numId w:val="4"/>
-        </w:numPr>
-        <w:spacing w:after="120"/>
-        <w:ind w:left="714" w:hanging="357"/>
-        <w:rPr>
-          <w:rFonts w:asciiTheme="minorHAnsi" w:hAnsiTheme="minorHAnsi" w:cstheme="minorHAnsi"/>
-        </w:rPr>
-      </w:pPr>
-      <w:r>
-        <w:rPr>
-          <w:rFonts w:asciiTheme="minorHAnsi" w:hAnsiTheme="minorHAnsi" w:cstheme="minorHAnsi"/>
-        </w:rPr>
-        <w:t xml:space="preserve">Improved time management skills </w:t>
-      </w:r>
-      <w:r>
-        <w:rPr>
-          <w:rFonts w:asciiTheme="minorHAnsi" w:hAnsiTheme="minorHAnsi" w:cstheme="minorHAnsi"/>
-        </w:rPr>
-        <w:t>through</w:t>
-      </w:r>
-      <w:r>
-        <w:rPr>
-          <w:rFonts w:asciiTheme="minorHAnsi" w:hAnsiTheme="minorHAnsi" w:cstheme="minorHAnsi"/>
-        </w:rPr>
-        <w:t xml:space="preserve"> </w:t>
-      </w:r>
-      <w:r>
-        <w:rPr>
-          <w:rFonts w:asciiTheme="minorHAnsi" w:hAnsiTheme="minorHAnsi" w:cstheme="minorHAnsi"/>
-        </w:rPr>
-        <w:t xml:space="preserve">the </w:t>
-      </w:r>
-      <w:r>
-        <w:rPr>
-          <w:rFonts w:asciiTheme="minorHAnsi" w:hAnsiTheme="minorHAnsi" w:cstheme="minorHAnsi"/>
-        </w:rPr>
-        <w:t>complet</w:t>
-      </w:r>
-      <w:r>
-        <w:rPr>
-          <w:rFonts w:asciiTheme="minorHAnsi" w:hAnsiTheme="minorHAnsi" w:cstheme="minorHAnsi"/>
-        </w:rPr>
-        <w:t>ion</w:t>
-      </w:r>
-      <w:r>
-        <w:rPr>
-          <w:rFonts w:asciiTheme="minorHAnsi" w:hAnsiTheme="minorHAnsi" w:cstheme="minorHAnsi"/>
-        </w:rPr>
-        <w:t xml:space="preserve"> </w:t>
-      </w:r>
-      <w:r>
-        <w:rPr>
-          <w:rFonts w:asciiTheme="minorHAnsi" w:hAnsiTheme="minorHAnsi" w:cstheme="minorHAnsi"/>
-        </w:rPr>
-        <w:t xml:space="preserve">of </w:t>
-      </w:r>
-      <w:r>
-        <w:rPr>
-          <w:rFonts w:asciiTheme="minorHAnsi" w:hAnsiTheme="minorHAnsi" w:cstheme="minorHAnsi"/>
-        </w:rPr>
-        <w:t>tasks within the given time constraints.</w:t>
-      </w:r>
-    </w:p>
-    <w:p>
-      <w:pPr>
-        <w:pBdr>
-          <w:bottom w:val="single" w:sz="4" w:space="1" w:color="auto"/>
-        </w:pBdr>
-        <w:spacing w:after="120"/>
-        <w:rPr>
-          <w:rFonts w:asciiTheme="majorHAnsi" w:hAnsiTheme="majorHAnsi" w:cstheme="majorHAnsi"/>
-          <w:b/>
-          <w:sz w:val="24"/>
-          <w:szCs w:val="24"/>
-        </w:rPr>
-      </w:pPr>
-      <w:r>
-        <w:rPr>
-          <w:rFonts w:asciiTheme="majorHAnsi" w:hAnsiTheme="majorHAnsi" w:cstheme="majorHAnsi"/>
-          <w:b/>
-          <w:sz w:val="24"/>
-          <w:szCs w:val="24"/>
-        </w:rPr>
-        <w:t>EDUCATION</w:t>
-      </w:r>
-    </w:p>
-    <w:p>
-      <w:pPr>
-        <w:tabs>
-          <w:tab w:val="left" w:pos="8222"/>
-        </w:tabs>
-        <w:rPr>
-          <w:rFonts w:asciiTheme="minorHAnsi" w:hAnsiTheme="minorHAnsi" w:cstheme="minorHAnsi"/>
-        </w:rPr>
-      </w:pPr>
-      <w:r>
-        <w:rPr>
-          <w:rFonts w:asciiTheme="majorHAnsi" w:hAnsiTheme="majorHAnsi" w:cstheme="majorHAnsi"/>
-          <w:b/>
-          <w:bCs/>
-          <w:sz w:val="22"/>
-          <w:szCs w:val="22"/>
-        </w:rPr>
-        <w:t>University College London</w:t>
-      </w:r>
-      <w:r>
-        <w:rPr>
-          <w:rFonts w:asciiTheme="minorHAnsi" w:hAnsiTheme="minorHAnsi" w:cstheme="minorHAnsi"/>
-          <w:sz w:val="22"/>
-          <w:szCs w:val="22"/>
-        </w:rPr>
-        <w:t xml:space="preserve"> – </w:t>
-      </w:r>
-      <w:r>
-        <w:rPr>
-          <w:rFonts w:asciiTheme="minorHAnsi" w:hAnsiTheme="minorHAnsi" w:cstheme="minorHAnsi"/>
-          <w:i/>
-          <w:iCs/>
-          <w:sz w:val="22"/>
-          <w:szCs w:val="22"/>
-        </w:rPr>
-        <w:t>Mechanical Engineering</w:t>
-      </w:r>
-      <w:r>
-        <w:rPr>
-          <w:rFonts w:asciiTheme="minorHAnsi" w:hAnsiTheme="minorHAnsi" w:cstheme="minorHAnsi"/>
-          <w:i/>
-          <w:iCs/>
-          <w:sz w:val="22"/>
-          <w:szCs w:val="22"/>
-        </w:rPr>
-        <w:t xml:space="preserve"> (M</w:t>
-      </w:r>
-      <w:r>
-        <w:rPr>
-          <w:rFonts w:asciiTheme="minorHAnsi" w:hAnsiTheme="minorHAnsi" w:cstheme="minorHAnsi"/>
-          <w:i/>
-          <w:iCs/>
-          <w:sz w:val="22"/>
-          <w:szCs w:val="22"/>
-        </w:rPr>
-        <w:t>E</w:t>
-      </w:r>
-      <w:r>
-        <w:rPr>
-          <w:rFonts w:asciiTheme="minorHAnsi" w:hAnsiTheme="minorHAnsi" w:cstheme="minorHAnsi"/>
-          <w:i/>
-          <w:iCs/>
-          <w:sz w:val="22"/>
-          <w:szCs w:val="22"/>
-        </w:rPr>
-        <w:t>ng – 2:2)</w:t>
-      </w:r>
-      <w:r>
-        <w:rPr>
-          <w:rFonts w:asciiTheme="minorHAnsi" w:hAnsiTheme="minorHAnsi" w:cstheme="minorHAnsi"/>
-        </w:rPr>
-        <w:tab/>
-      </w:r>
-      <w:r>
-        <w:rPr>
-          <w:rFonts w:asciiTheme="minorHAnsi" w:hAnsiTheme="minorHAnsi" w:cstheme="minorHAnsi"/>
-        </w:rPr>
-        <w:t xml:space="preserve">     </w:t>
-      </w:r>
-      <w:r>
-        <w:rPr>
-          <w:rFonts w:asciiTheme="majorHAnsi" w:hAnsiTheme="majorHAnsi" w:cstheme="majorHAnsi"/>
-          <w:b/>
-          <w:bCs/>
-          <w:sz w:val="22"/>
-          <w:szCs w:val="22"/>
-        </w:rPr>
-        <w:t>Sept</w:t>
-      </w:r>
-      <w:r>
-        <w:rPr>
-          <w:rFonts w:asciiTheme="majorHAnsi" w:hAnsiTheme="majorHAnsi" w:cstheme="majorHAnsi"/>
-          <w:sz w:val="22"/>
-          <w:szCs w:val="22"/>
-        </w:rPr>
-        <w:t xml:space="preserve"> </w:t>
-      </w:r>
-      <w:r>
-        <w:rPr>
-          <w:rFonts w:asciiTheme="majorHAnsi" w:hAnsiTheme="majorHAnsi" w:cstheme="majorHAnsi"/>
-          <w:b/>
-          <w:sz w:val="22"/>
-          <w:szCs w:val="22"/>
-        </w:rPr>
-        <w:t>2013 – June 2018</w:t>
-      </w:r>
-    </w:p>
-    <w:p>
-      <w:pPr>
-        <w:pStyle w:val="ListParagraph"/>
-        <w:numPr>
-          <w:ilvl w:val="0"/>
-          <w:numId w:val="9"/>
-        </w:numPr>
-        <w:spacing w:after="120"/>
-        <w:ind w:left="714" w:hanging="357"/>
-        <w:rPr>
-          <w:rFonts w:asciiTheme="minorHAnsi" w:hAnsiTheme="minorHAnsi" w:cstheme="minorHAnsi"/>
-        </w:rPr>
-      </w:pPr>
-      <w:r>
-        <w:rPr>
-          <w:rFonts w:asciiTheme="minorHAnsi" w:hAnsiTheme="minorHAnsi" w:cstheme="minorHAnsi"/>
-        </w:rPr>
-        <w:t>Conducted a financial analysis of a solar updraft power plant for the 4</w:t>
-      </w:r>
-      <w:r>
-        <w:rPr>
-          <w:rFonts w:asciiTheme="minorHAnsi" w:hAnsiTheme="minorHAnsi" w:cstheme="minorHAnsi"/>
-          <w:vertAlign w:val="superscript"/>
-        </w:rPr>
-        <w:t>th</w:t>
-      </w:r>
-      <w:r>
-        <w:rPr>
-          <w:rFonts w:asciiTheme="minorHAnsi" w:hAnsiTheme="minorHAnsi" w:cstheme="minorHAnsi"/>
-        </w:rPr>
-        <w:t xml:space="preserve"> year group project, which </w:t>
-      </w:r>
-      <w:r>
-        <w:rPr>
-          <w:rFonts w:asciiTheme="minorHAnsi" w:hAnsiTheme="minorHAnsi" w:cstheme="minorHAnsi"/>
-        </w:rPr>
-        <w:t xml:space="preserve">required analysing data and </w:t>
-      </w:r>
-      <w:r>
-        <w:rPr>
-          <w:rFonts w:asciiTheme="minorHAnsi" w:hAnsiTheme="minorHAnsi" w:cstheme="minorHAnsi"/>
-        </w:rPr>
-        <w:t>us</w:t>
-      </w:r>
-      <w:r>
-        <w:rPr>
-          <w:rFonts w:asciiTheme="minorHAnsi" w:hAnsiTheme="minorHAnsi" w:cstheme="minorHAnsi"/>
-        </w:rPr>
-        <w:t>ing</w:t>
-      </w:r>
-      <w:r>
-        <w:rPr>
-          <w:rFonts w:asciiTheme="minorHAnsi" w:hAnsiTheme="minorHAnsi" w:cstheme="minorHAnsi"/>
-        </w:rPr>
-        <w:t xml:space="preserve"> MATLAB to visualise and create complex plots of the data</w:t>
-      </w:r>
-      <w:r>
-        <w:rPr>
-          <w:rFonts w:asciiTheme="minorHAnsi" w:hAnsiTheme="minorHAnsi" w:cstheme="minorHAnsi"/>
-        </w:rPr>
-        <w:t xml:space="preserve"> to identify </w:t>
-      </w:r>
-      <w:r>
-        <w:rPr>
-          <w:rFonts w:asciiTheme="minorHAnsi" w:hAnsiTheme="minorHAnsi" w:cstheme="minorHAnsi"/>
-        </w:rPr>
-        <w:t>patterns</w:t>
-      </w:r>
-      <w:r>
-        <w:rPr>
-          <w:rFonts w:asciiTheme="minorHAnsi" w:hAnsiTheme="minorHAnsi" w:cstheme="minorHAnsi"/>
-        </w:rPr>
-        <w:t xml:space="preserve"> and </w:t>
-      </w:r>
-      <w:r>
-        <w:rPr>
-          <w:rFonts w:asciiTheme="minorHAnsi" w:hAnsiTheme="minorHAnsi" w:cstheme="minorHAnsi"/>
-        </w:rPr>
-        <w:t>derive relevant conclusions</w:t>
-      </w:r>
-      <w:r>
-        <w:rPr>
-          <w:rFonts w:asciiTheme="minorHAnsi" w:hAnsiTheme="minorHAnsi" w:cstheme="minorHAnsi"/>
-        </w:rPr>
-        <w:t>.</w:t>
-      </w:r>
-    </w:p>
-    <w:p>
-      <w:pPr>
-        <w:tabs>
-          <w:tab w:val="left" w:pos="8222"/>
-        </w:tabs>
-        <w:rPr>
-          <w:rFonts w:asciiTheme="minorHAnsi" w:hAnsiTheme="minorHAnsi" w:cstheme="minorHAnsi"/>
-          <w:sz w:val="22"/>
-          <w:szCs w:val="22"/>
-        </w:rPr>
-      </w:pPr>
-      <w:r>
-        <w:rPr>
-          <w:rFonts w:asciiTheme="majorHAnsi" w:hAnsiTheme="majorHAnsi" w:cstheme="majorHAnsi"/>
-          <w:b/>
-          <w:bCs/>
-          <w:sz w:val="22"/>
-          <w:szCs w:val="22"/>
-        </w:rPr>
-        <w:t>Wallington County Grammar School</w:t>
-      </w:r>
-      <w:r>
-        <w:rPr>
-          <w:rFonts w:asciiTheme="minorHAnsi" w:hAnsiTheme="minorHAnsi" w:cstheme="minorHAnsi"/>
-          <w:b/>
-          <w:bCs/>
-          <w:sz w:val="22"/>
-          <w:szCs w:val="22"/>
-        </w:rPr>
-        <w:tab/>
-      </w:r>
-      <w:r>
-        <w:rPr>
-          <w:rFonts w:asciiTheme="minorHAnsi" w:hAnsiTheme="minorHAnsi" w:cstheme="minorHAnsi"/>
-          <w:b/>
-          <w:bCs/>
-          <w:sz w:val="22"/>
-          <w:szCs w:val="22"/>
-        </w:rPr>
-        <w:t xml:space="preserve">    </w:t>
-      </w:r>
-      <w:r>
-        <w:rPr>
-          <w:rFonts w:asciiTheme="majorHAnsi" w:hAnsiTheme="majorHAnsi" w:cstheme="majorHAnsi"/>
-          <w:b/>
-          <w:bCs/>
-          <w:sz w:val="22"/>
-          <w:szCs w:val="22"/>
-        </w:rPr>
-        <w:t>Sept 20</w:t>
-      </w:r>
-      <w:r>
-        <w:rPr>
-          <w:rFonts w:asciiTheme="majorHAnsi" w:hAnsiTheme="majorHAnsi" w:cstheme="majorHAnsi"/>
-          <w:b/>
-          <w:sz w:val="22"/>
-          <w:szCs w:val="22"/>
-        </w:rPr>
-        <w:t>06 – June 2013</w:t>
-      </w:r>
-    </w:p>
-    <w:p>
-      <w:pPr>
-        <w:pStyle w:val="ListParagraph"/>
-        <w:numPr>
-          <w:ilvl w:val="0"/>
-          <w:numId w:val="10"/>
-        </w:numPr>
-        <w:rPr>
-          <w:rFonts w:asciiTheme="minorHAnsi" w:hAnsiTheme="minorHAnsi" w:cstheme="minorHAnsi"/>
-          <w:sz w:val="22"/>
-          <w:szCs w:val="22"/>
-        </w:rPr>
-      </w:pPr>
-      <w:r>
-        <w:rPr>
-          <w:rFonts w:asciiTheme="minorHAnsi" w:hAnsiTheme="minorHAnsi" w:cstheme="minorHAnsi"/>
-          <w:b/>
-        </w:rPr>
-        <w:t>A-Levels</w:t>
-      </w:r>
-      <w:r>
-        <w:rPr>
-          <w:rFonts w:asciiTheme="minorHAnsi" w:hAnsiTheme="minorHAnsi" w:cstheme="minorHAnsi"/>
-        </w:rPr>
-        <w:t>:</w:t>
-      </w:r>
-      <w:r>
-        <w:rPr>
-          <w:rFonts w:asciiTheme="minorHAnsi" w:hAnsiTheme="minorHAnsi" w:cstheme="minorHAnsi"/>
-          <w:sz w:val="22"/>
-          <w:szCs w:val="22"/>
-        </w:rPr>
-        <w:t xml:space="preserve"> </w:t>
-      </w:r>
-      <w:r>
-        <w:rPr>
-          <w:rFonts w:asciiTheme="minorHAnsi" w:hAnsiTheme="minorHAnsi" w:cstheme="minorHAnsi"/>
-        </w:rPr>
-        <w:t>Mathematics – A*, Physics – A, Chemistry – B, Economics (AS-Level) – A</w:t>
-      </w:r>
-    </w:p>
-    <w:p>
-      <w:pPr>
-        <w:pStyle w:val="ListParagraph"/>
-        <w:numPr>
-          <w:ilvl w:val="0"/>
-          <w:numId w:val="10"/>
-        </w:numPr>
-        <w:spacing w:after="120"/>
-        <w:ind w:left="714" w:hanging="357"/>
-        <w:rPr>
-          <w:rFonts w:asciiTheme="minorHAnsi" w:hAnsiTheme="minorHAnsi" w:cstheme="minorHAnsi"/>
-          <w:b/>
-          <w:sz w:val="22"/>
-          <w:szCs w:val="22"/>
-        </w:rPr>
-      </w:pPr>
-      <w:r>
-        <w:rPr>
-          <w:rFonts w:asciiTheme="minorHAnsi" w:hAnsiTheme="minorHAnsi" w:cstheme="minorHAnsi"/>
-          <w:b/>
-        </w:rPr>
-        <w:t>GCSE’s:</w:t>
-      </w:r>
-      <w:r>
-        <w:rPr>
-          <w:rFonts w:asciiTheme="minorHAnsi" w:hAnsiTheme="minorHAnsi" w:cstheme="minorHAnsi"/>
-          <w:b/>
-          <w:sz w:val="22"/>
-          <w:szCs w:val="22"/>
-        </w:rPr>
-        <w:t xml:space="preserve"> </w:t>
-      </w:r>
-      <w:r>
-        <w:rPr>
-          <w:rFonts w:asciiTheme="minorHAnsi" w:hAnsiTheme="minorHAnsi" w:cstheme="minorHAnsi"/>
-        </w:rPr>
-        <w:t xml:space="preserve">10 A*- A grades and 2 B grades; including </w:t>
-      </w:r>
-      <w:r>
-        <w:rPr>
-          <w:rFonts w:asciiTheme="minorHAnsi" w:hAnsiTheme="minorHAnsi" w:cstheme="minorHAnsi"/>
-        </w:rPr>
-        <w:t>M</w:t>
-      </w:r>
-      <w:r>
-        <w:rPr>
-          <w:rFonts w:asciiTheme="minorHAnsi" w:hAnsiTheme="minorHAnsi" w:cstheme="minorHAnsi"/>
-        </w:rPr>
-        <w:t>athematics (A*) and English Language (A)</w:t>
-      </w:r>
-    </w:p>
-    <w:p>
-      <w:pPr>
         <w:pBdr>
           <w:bottom w:val="single" w:sz="4" w:space="1" w:color="auto"/>
         </w:pBdr>
@@ -1921,27 +2664,9 @@
         <w:t>Completed the London to Brighton bike ride and raised over £500 for British Heart Foundation.</w:t>
       </w:r>
     </w:p>
-    <w:p>
-      <w:pPr>
-        <w:spacing w:after="100"/>
-        <w:rPr>
-          <w:rFonts w:asciiTheme="minorHAnsi" w:hAnsiTheme="minorHAnsi" w:cstheme="minorHAnsi"/>
-          <w:b/>
-          <w:bCs/>
-        </w:rPr>
-      </w:pPr>
-      <w:r>
-        <w:rPr>
-          <w:rFonts w:asciiTheme="minorHAnsi" w:hAnsiTheme="minorHAnsi" w:cstheme="minorHAnsi"/>
-          <w:b/>
-          <w:bCs/>
-        </w:rPr>
-        <w:t>References available upon request</w:t>
-      </w:r>
-    </w:p>
     <w:sectPr>
       <w:pgSz w:w="11900" w:h="16840"/>
-      <w:pgMar w:top="289" w:right="720" w:bottom="176" w:left="720" w:header="709" w:footer="709" w:gutter="0"/>
+      <w:pgMar w:top="289" w:right="680" w:bottom="176" w:left="680" w:header="709" w:footer="709" w:gutter="0"/>
       <w:cols w:space="708"/>
       <w:docGrid w:linePitch="360"/>
     </w:sectPr>
@@ -1950,7 +2675,7 @@
 </file>
 
 <file path=word/endnotes.xml><?xml version="1.0" encoding="utf-8"?>
-<w:endnotes xmlns:wpc="http://schemas.microsoft.com/office/word/2010/wordprocessingCanvas" xmlns:cx="http://schemas.microsoft.com/office/drawing/2014/chartex" xmlns:cx1="http://schemas.microsoft.com/office/drawing/2015/9/8/chartex" xmlns:cx2="http://schemas.microsoft.com/office/drawing/2015/10/21/chartex" xmlns:cx3="http://schemas.microsoft.com/office/drawing/2016/5/9/chartex" xmlns:cx4="http://schemas.microsoft.com/office/drawing/2016/5/10/chartex" xmlns:cx5="http://schemas.microsoft.com/office/drawing/2016/5/11/chartex" xmlns:cx6="http://schemas.microsoft.com/office/drawing/2016/5/12/chartex" xmlns:cx7="http://schemas.microsoft.com/office/drawing/2016/5/13/chartex" xmlns:cx8="http://schemas.microsoft.com/office/drawing/2016/5/14/chartex" xmlns:mc="http://schemas.openxmlformats.org/markup-compatibility/2006" xmlns:aink="http://schemas.microsoft.com/office/drawing/2016/ink" xmlns:am3d="http://schemas.microsoft.com/office/drawing/2017/model3d" xmlns:o="urn:schemas-microsoft-com:office:office" xmlns:r="http://schemas.openxmlformats.org/officeDocument/2006/relationships" xmlns:m="http://schemas.openxmlformats.org/officeDocument/2006/math" xmlns:v="urn:schemas-microsoft-com:vml" xmlns:wp14="http://schemas.microsoft.com/office/word/2010/wordprocessingDrawing" xmlns:wp="http://schemas.openxmlformats.org/drawingml/2006/wordprocessingDrawing" xmlns:w10="urn:schemas-microsoft-com:office:word" xmlns:w="http://schemas.openxmlformats.org/wordprocessingml/2006/main" xmlns:w14="http://schemas.microsoft.com/office/word/2010/wordml" xmlns:w15="http://schemas.microsoft.com/office/word/2012/wordml" xmlns:w16cex="http://schemas.microsoft.com/office/word/2018/wordml/cex" xmlns:w16cid="http://schemas.microsoft.com/office/word/2016/wordml/cid" xmlns:w16="http://schemas.microsoft.com/office/word/2018/wordml" xmlns:w16se="http://schemas.microsoft.com/office/word/2015/wordml/symex" xmlns:wpg="http://schemas.microsoft.com/office/word/2010/wordprocessingGroup" xmlns:wpi="http://schemas.microsoft.com/office/word/2010/wordprocessingInk" xmlns:wne="http://schemas.microsoft.com/office/word/2006/wordml" xmlns:wps="http://schemas.microsoft.com/office/word/2010/wordprocessingShape" mc:Ignorable="w14 w15 w16se w16cid w16 w16cex wp14">
+<w:endnotes xmlns:wpc="http://schemas.microsoft.com/office/word/2010/wordprocessingCanvas" xmlns:cx="http://schemas.microsoft.com/office/drawing/2014/chartex" xmlns:cx1="http://schemas.microsoft.com/office/drawing/2015/9/8/chartex" xmlns:cx2="http://schemas.microsoft.com/office/drawing/2015/10/21/chartex" xmlns:cx3="http://schemas.microsoft.com/office/drawing/2016/5/9/chartex" xmlns:cx4="http://schemas.microsoft.com/office/drawing/2016/5/10/chartex" xmlns:cx5="http://schemas.microsoft.com/office/drawing/2016/5/11/chartex" xmlns:cx6="http://schemas.microsoft.com/office/drawing/2016/5/12/chartex" xmlns:cx7="http://schemas.microsoft.com/office/drawing/2016/5/13/chartex" xmlns:cx8="http://schemas.microsoft.com/office/drawing/2016/5/14/chartex" xmlns:mc="http://schemas.openxmlformats.org/markup-compatibility/2006" xmlns:aink="http://schemas.microsoft.com/office/drawing/2016/ink" xmlns:am3d="http://schemas.microsoft.com/office/drawing/2017/model3d" xmlns:o="urn:schemas-microsoft-com:office:office" xmlns:r="http://schemas.openxmlformats.org/officeDocument/2006/relationships" xmlns:m="http://schemas.openxmlformats.org/officeDocument/2006/math" xmlns:v="urn:schemas-microsoft-com:vml" xmlns:wp14="http://schemas.microsoft.com/office/word/2010/wordprocessingDrawing" xmlns:wp="http://schemas.openxmlformats.org/drawingml/2006/wordprocessingDrawing" xmlns:w10="urn:schemas-microsoft-com:office:word" xmlns:w="http://schemas.openxmlformats.org/wordprocessingml/2006/main" xmlns:w14="http://schemas.microsoft.com/office/word/2010/wordml" xmlns:w15="http://schemas.microsoft.com/office/word/2012/wordml" xmlns:w16cex="http://schemas.microsoft.com/office/word/2018/wordml/cex" xmlns:w16cid="http://schemas.microsoft.com/office/word/2016/wordml/cid" xmlns:w16="http://schemas.microsoft.com/office/word/2018/wordml" xmlns:w16sdtdh="http://schemas.microsoft.com/office/word/2020/wordml/sdtdatahash" xmlns:w16se="http://schemas.microsoft.com/office/word/2015/wordml/symex" xmlns:wpg="http://schemas.microsoft.com/office/word/2010/wordprocessingGroup" xmlns:wpi="http://schemas.microsoft.com/office/word/2010/wordprocessingInk" xmlns:wne="http://schemas.microsoft.com/office/word/2006/wordml" xmlns:wps="http://schemas.microsoft.com/office/word/2010/wordprocessingShape" mc:Ignorable="w14 w15 w16se w16cid w16 w16cex w16sdtdh wp14">
   <w:endnote w:type="separator" w:id="-1">
     <w:p>
       <w:r>
@@ -1969,7 +2694,7 @@
 </file>
 
 <file path=word/footnotes.xml><?xml version="1.0" encoding="utf-8"?>
-<w:footnotes xmlns:wpc="http://schemas.microsoft.com/office/word/2010/wordprocessingCanvas" xmlns:cx="http://schemas.microsoft.com/office/drawing/2014/chartex" xmlns:cx1="http://schemas.microsoft.com/office/drawing/2015/9/8/chartex" xmlns:cx2="http://schemas.microsoft.com/office/drawing/2015/10/21/chartex" xmlns:cx3="http://schemas.microsoft.com/office/drawing/2016/5/9/chartex" xmlns:cx4="http://schemas.microsoft.com/office/drawing/2016/5/10/chartex" xmlns:cx5="http://schemas.microsoft.com/office/drawing/2016/5/11/chartex" xmlns:cx6="http://schemas.microsoft.com/office/drawing/2016/5/12/chartex" xmlns:cx7="http://schemas.microsoft.com/office/drawing/2016/5/13/chartex" xmlns:cx8="http://schemas.microsoft.com/office/drawing/2016/5/14/chartex" xmlns:mc="http://schemas.openxmlformats.org/markup-compatibility/2006" xmlns:aink="http://schemas.microsoft.com/office/drawing/2016/ink" xmlns:am3d="http://schemas.microsoft.com/office/drawing/2017/model3d" xmlns:o="urn:schemas-microsoft-com:office:office" xmlns:r="http://schemas.openxmlformats.org/officeDocument/2006/relationships" xmlns:m="http://schemas.openxmlformats.org/officeDocument/2006/math" xmlns:v="urn:schemas-microsoft-com:vml" xmlns:wp14="http://schemas.microsoft.com/office/word/2010/wordprocessingDrawing" xmlns:wp="http://schemas.openxmlformats.org/drawingml/2006/wordprocessingDrawing" xmlns:w10="urn:schemas-microsoft-com:office:word" xmlns:w="http://schemas.openxmlformats.org/wordprocessingml/2006/main" xmlns:w14="http://schemas.microsoft.com/office/word/2010/wordml" xmlns:w15="http://schemas.microsoft.com/office/word/2012/wordml" xmlns:w16cex="http://schemas.microsoft.com/office/word/2018/wordml/cex" xmlns:w16cid="http://schemas.microsoft.com/office/word/2016/wordml/cid" xmlns:w16="http://schemas.microsoft.com/office/word/2018/wordml" xmlns:w16se="http://schemas.microsoft.com/office/word/2015/wordml/symex" xmlns:wpg="http://schemas.microsoft.com/office/word/2010/wordprocessingGroup" xmlns:wpi="http://schemas.microsoft.com/office/word/2010/wordprocessingInk" xmlns:wne="http://schemas.microsoft.com/office/word/2006/wordml" xmlns:wps="http://schemas.microsoft.com/office/word/2010/wordprocessingShape" mc:Ignorable="w14 w15 w16se w16cid w16 w16cex wp14">
+<w:footnotes xmlns:wpc="http://schemas.microsoft.com/office/word/2010/wordprocessingCanvas" xmlns:cx="http://schemas.microsoft.com/office/drawing/2014/chartex" xmlns:cx1="http://schemas.microsoft.com/office/drawing/2015/9/8/chartex" xmlns:cx2="http://schemas.microsoft.com/office/drawing/2015/10/21/chartex" xmlns:cx3="http://schemas.microsoft.com/office/drawing/2016/5/9/chartex" xmlns:cx4="http://schemas.microsoft.com/office/drawing/2016/5/10/chartex" xmlns:cx5="http://schemas.microsoft.com/office/drawing/2016/5/11/chartex" xmlns:cx6="http://schemas.microsoft.com/office/drawing/2016/5/12/chartex" xmlns:cx7="http://schemas.microsoft.com/office/drawing/2016/5/13/chartex" xmlns:cx8="http://schemas.microsoft.com/office/drawing/2016/5/14/chartex" xmlns:mc="http://schemas.openxmlformats.org/markup-compatibility/2006" xmlns:aink="http://schemas.microsoft.com/office/drawing/2016/ink" xmlns:am3d="http://schemas.microsoft.com/office/drawing/2017/model3d" xmlns:o="urn:schemas-microsoft-com:office:office" xmlns:r="http://schemas.openxmlformats.org/officeDocument/2006/relationships" xmlns:m="http://schemas.openxmlformats.org/officeDocument/2006/math" xmlns:v="urn:schemas-microsoft-com:vml" xmlns:wp14="http://schemas.microsoft.com/office/word/2010/wordprocessingDrawing" xmlns:wp="http://schemas.openxmlformats.org/drawingml/2006/wordprocessingDrawing" xmlns:w10="urn:schemas-microsoft-com:office:word" xmlns:w="http://schemas.openxmlformats.org/wordprocessingml/2006/main" xmlns:w14="http://schemas.microsoft.com/office/word/2010/wordml" xmlns:w15="http://schemas.microsoft.com/office/word/2012/wordml" xmlns:w16cex="http://schemas.microsoft.com/office/word/2018/wordml/cex" xmlns:w16cid="http://schemas.microsoft.com/office/word/2016/wordml/cid" xmlns:w16="http://schemas.microsoft.com/office/word/2018/wordml" xmlns:w16sdtdh="http://schemas.microsoft.com/office/word/2020/wordml/sdtdatahash" xmlns:w16se="http://schemas.microsoft.com/office/word/2015/wordml/symex" xmlns:wpg="http://schemas.microsoft.com/office/word/2010/wordprocessingGroup" xmlns:wpi="http://schemas.microsoft.com/office/word/2010/wordprocessingInk" xmlns:wne="http://schemas.microsoft.com/office/word/2006/wordml" xmlns:wps="http://schemas.microsoft.com/office/word/2010/wordprocessingShape" mc:Ignorable="w14 w15 w16se w16cid w16 w16cex w16sdtdh wp14">
   <w:footnote w:type="separator" w:id="-1">
     <w:p>
       <w:r>
@@ -1988,8 +2713,62 @@
 </file>
 
 <file path=word/numbering.xml><?xml version="1.0" encoding="utf-8"?>
-<w:numbering xmlns:wpc="http://schemas.microsoft.com/office/word/2010/wordprocessingCanvas" xmlns:cx="http://schemas.microsoft.com/office/drawing/2014/chartex" xmlns:cx1="http://schemas.microsoft.com/office/drawing/2015/9/8/chartex" xmlns:cx2="http://schemas.microsoft.com/office/drawing/2015/10/21/chartex" xmlns:cx3="http://schemas.microsoft.com/office/drawing/2016/5/9/chartex" xmlns:cx4="http://schemas.microsoft.com/office/drawing/2016/5/10/chartex" xmlns:cx5="http://schemas.microsoft.com/office/drawing/2016/5/11/chartex" xmlns:cx6="http://schemas.microsoft.com/office/drawing/2016/5/12/chartex" xmlns:cx7="http://schemas.microsoft.com/office/drawing/2016/5/13/chartex" xmlns:cx8="http://schemas.microsoft.com/office/drawing/2016/5/14/chartex" xmlns:mc="http://schemas.openxmlformats.org/markup-compatibility/2006" xmlns:aink="http://schemas.microsoft.com/office/drawing/2016/ink" xmlns:am3d="http://schemas.microsoft.com/office/drawing/2017/model3d" xmlns:o="urn:schemas-microsoft-com:office:office" xmlns:r="http://schemas.openxmlformats.org/officeDocument/2006/relationships" xmlns:m="http://schemas.openxmlformats.org/officeDocument/2006/math" xmlns:v="urn:schemas-microsoft-com:vml" xmlns:wp14="http://schemas.microsoft.com/office/word/2010/wordprocessingDrawing" xmlns:wp="http://schemas.openxmlformats.org/drawingml/2006/wordprocessingDrawing" xmlns:w10="urn:schemas-microsoft-com:office:word" xmlns:w="http://schemas.openxmlformats.org/wordprocessingml/2006/main" xmlns:w14="http://schemas.microsoft.com/office/word/2010/wordml" xmlns:w15="http://schemas.microsoft.com/office/word/2012/wordml" xmlns:w16cex="http://schemas.microsoft.com/office/word/2018/wordml/cex" xmlns:w16cid="http://schemas.microsoft.com/office/word/2016/wordml/cid" xmlns:w16="http://schemas.microsoft.com/office/word/2018/wordml" xmlns:w16se="http://schemas.microsoft.com/office/word/2015/wordml/symex" xmlns:wpg="http://schemas.microsoft.com/office/word/2010/wordprocessingGroup" xmlns:wpi="http://schemas.microsoft.com/office/word/2010/wordprocessingInk" xmlns:wne="http://schemas.microsoft.com/office/word/2006/wordml" xmlns:wps="http://schemas.microsoft.com/office/word/2010/wordprocessingShape" mc:Ignorable="w14 w15 w16se w16cid w16 w16cex wp14">
+<w:numbering xmlns:wpc="http://schemas.microsoft.com/office/word/2010/wordprocessingCanvas" xmlns:cx="http://schemas.microsoft.com/office/drawing/2014/chartex" xmlns:cx1="http://schemas.microsoft.com/office/drawing/2015/9/8/chartex" xmlns:cx2="http://schemas.microsoft.com/office/drawing/2015/10/21/chartex" xmlns:cx3="http://schemas.microsoft.com/office/drawing/2016/5/9/chartex" xmlns:cx4="http://schemas.microsoft.com/office/drawing/2016/5/10/chartex" xmlns:cx5="http://schemas.microsoft.com/office/drawing/2016/5/11/chartex" xmlns:cx6="http://schemas.microsoft.com/office/drawing/2016/5/12/chartex" xmlns:cx7="http://schemas.microsoft.com/office/drawing/2016/5/13/chartex" xmlns:cx8="http://schemas.microsoft.com/office/drawing/2016/5/14/chartex" xmlns:mc="http://schemas.openxmlformats.org/markup-compatibility/2006" xmlns:aink="http://schemas.microsoft.com/office/drawing/2016/ink" xmlns:am3d="http://schemas.microsoft.com/office/drawing/2017/model3d" xmlns:o="urn:schemas-microsoft-com:office:office" xmlns:r="http://schemas.openxmlformats.org/officeDocument/2006/relationships" xmlns:m="http://schemas.openxmlformats.org/officeDocument/2006/math" xmlns:v="urn:schemas-microsoft-com:vml" xmlns:wp14="http://schemas.microsoft.com/office/word/2010/wordprocessingDrawing" xmlns:wp="http://schemas.openxmlformats.org/drawingml/2006/wordprocessingDrawing" xmlns:w10="urn:schemas-microsoft-com:office:word" xmlns:w="http://schemas.openxmlformats.org/wordprocessingml/2006/main" xmlns:w14="http://schemas.microsoft.com/office/word/2010/wordml" xmlns:w15="http://schemas.microsoft.com/office/word/2012/wordml" xmlns:w16cex="http://schemas.microsoft.com/office/word/2018/wordml/cex" xmlns:w16cid="http://schemas.microsoft.com/office/word/2016/wordml/cid" xmlns:w16="http://schemas.microsoft.com/office/word/2018/wordml" xmlns:w16sdtdh="http://schemas.microsoft.com/office/word/2020/wordml/sdtdatahash" xmlns:w16se="http://schemas.microsoft.com/office/word/2015/wordml/symex" xmlns:wpg="http://schemas.microsoft.com/office/word/2010/wordprocessingGroup" xmlns:wpi="http://schemas.microsoft.com/office/word/2010/wordprocessingInk" xmlns:wne="http://schemas.microsoft.com/office/word/2006/wordml" xmlns:wps="http://schemas.microsoft.com/office/word/2010/wordprocessingShape" mc:Ignorable="w14 w15 w16se w16cid w16 w16cex w16sdtdh wp14">
   <w:abstractNum w:abstractNumId="0" w15:restartNumberingAfterBreak="0">
+    <w:nsid w:val="00000001"/>
+    <w:multiLevelType w:val="hybridMultilevel"/>
+    <w:tmpl w:val="00000001"/>
+    <w:lvl w:ilvl="0" w:tplc="00000001">
+      <w:start w:val="1"/>
+      <w:numFmt w:val="bullet"/>
+      <w:lvlText w:val="⁃"/>
+      <w:lvlJc w:val="left"/>
+      <w:pPr>
+        <w:ind w:left="720" w:hanging="360"/>
+      </w:pPr>
+    </w:lvl>
+    <w:lvl w:ilvl="1" w:tplc="FFFFFFFF">
+      <w:numFmt w:val="decimal"/>
+      <w:lvlText w:val=""/>
+      <w:lvlJc w:val="left"/>
+    </w:lvl>
+    <w:lvl w:ilvl="2" w:tplc="FFFFFFFF">
+      <w:numFmt w:val="decimal"/>
+      <w:lvlText w:val=""/>
+      <w:lvlJc w:val="left"/>
+    </w:lvl>
+    <w:lvl w:ilvl="3" w:tplc="FFFFFFFF">
+      <w:numFmt w:val="decimal"/>
+      <w:lvlText w:val=""/>
+      <w:lvlJc w:val="left"/>
+    </w:lvl>
+    <w:lvl w:ilvl="4" w:tplc="FFFFFFFF">
+      <w:numFmt w:val="decimal"/>
+      <w:lvlText w:val=""/>
+      <w:lvlJc w:val="left"/>
+    </w:lvl>
+    <w:lvl w:ilvl="5" w:tplc="FFFFFFFF">
+      <w:numFmt w:val="decimal"/>
+      <w:lvlText w:val=""/>
+      <w:lvlJc w:val="left"/>
+    </w:lvl>
+    <w:lvl w:ilvl="6" w:tplc="FFFFFFFF">
+      <w:numFmt w:val="decimal"/>
+      <w:lvlText w:val=""/>
+      <w:lvlJc w:val="left"/>
+    </w:lvl>
+    <w:lvl w:ilvl="7" w:tplc="FFFFFFFF">
+      <w:numFmt w:val="decimal"/>
+      <w:lvlText w:val=""/>
+      <w:lvlJc w:val="left"/>
+    </w:lvl>
+    <w:lvl w:ilvl="8" w:tplc="FFFFFFFF">
+      <w:numFmt w:val="decimal"/>
+      <w:lvlText w:val=""/>
+      <w:lvlJc w:val="left"/>
+    </w:lvl>
+  </w:abstractNum>
+  <w:abstractNum w:abstractNumId="1" w15:restartNumberingAfterBreak="0">
     <w:nsid w:val="0194318F"/>
     <w:multiLevelType w:val="hybridMultilevel"/>
     <w:tmpl w:val="E3CC96B8"/>
@@ -2102,7 +2881,7 @@
       </w:rPr>
     </w:lvl>
   </w:abstractNum>
-  <w:abstractNum w:abstractNumId="1" w15:restartNumberingAfterBreak="0">
+  <w:abstractNum w:abstractNumId="2" w15:restartNumberingAfterBreak="0">
     <w:nsid w:val="085139C1"/>
     <w:multiLevelType w:val="hybridMultilevel"/>
     <w:tmpl w:val="264443F0"/>
@@ -2214,7 +2993,7 @@
       </w:rPr>
     </w:lvl>
   </w:abstractNum>
-  <w:abstractNum w:abstractNumId="2" w15:restartNumberingAfterBreak="0">
+  <w:abstractNum w:abstractNumId="3" w15:restartNumberingAfterBreak="0">
     <w:nsid w:val="09C50A9F"/>
     <w:multiLevelType w:val="hybridMultilevel"/>
     <w:tmpl w:val="D4624436"/>
@@ -2326,7 +3105,120 @@
       </w:rPr>
     </w:lvl>
   </w:abstractNum>
-  <w:abstractNum w:abstractNumId="3" w15:restartNumberingAfterBreak="0">
+  <w:abstractNum w:abstractNumId="4" w15:restartNumberingAfterBreak="0">
+    <w:nsid w:val="0C792AA7"/>
+    <w:multiLevelType w:val="hybridMultilevel"/>
+    <w:tmpl w:val="61D6D624"/>
+    <w:lvl w:ilvl="0" w:tplc="08090001">
+      <w:start w:val="1"/>
+      <w:numFmt w:val="bullet"/>
+      <w:lvlText w:val=""/>
+      <w:lvlJc w:val="left"/>
+      <w:pPr>
+        <w:ind w:left="720" w:hanging="360"/>
+      </w:pPr>
+      <w:rPr>
+        <w:rFonts w:ascii="Symbol" w:hAnsi="Symbol" w:hint="default"/>
+      </w:rPr>
+    </w:lvl>
+    <w:lvl w:ilvl="1" w:tplc="08090003" w:tentative="1">
+      <w:start w:val="1"/>
+      <w:numFmt w:val="bullet"/>
+      <w:lvlText w:val="o"/>
+      <w:lvlJc w:val="left"/>
+      <w:pPr>
+        <w:ind w:left="1440" w:hanging="360"/>
+      </w:pPr>
+      <w:rPr>
+        <w:rFonts w:ascii="Courier New" w:hAnsi="Courier New" w:cs="Courier New" w:hint="default"/>
+      </w:rPr>
+    </w:lvl>
+    <w:lvl w:ilvl="2" w:tplc="08090005" w:tentative="1">
+      <w:start w:val="1"/>
+      <w:numFmt w:val="bullet"/>
+      <w:lvlText w:val=""/>
+      <w:lvlJc w:val="left"/>
+      <w:pPr>
+        <w:ind w:left="2160" w:hanging="360"/>
+      </w:pPr>
+      <w:rPr>
+        <w:rFonts w:ascii="Wingdings" w:hAnsi="Wingdings" w:hint="default"/>
+      </w:rPr>
+    </w:lvl>
+    <w:lvl w:ilvl="3" w:tplc="08090001" w:tentative="1">
+      <w:start w:val="1"/>
+      <w:numFmt w:val="bullet"/>
+      <w:lvlText w:val=""/>
+      <w:lvlJc w:val="left"/>
+      <w:pPr>
+        <w:ind w:left="2880" w:hanging="360"/>
+      </w:pPr>
+      <w:rPr>
+        <w:rFonts w:ascii="Symbol" w:hAnsi="Symbol" w:hint="default"/>
+      </w:rPr>
+    </w:lvl>
+    <w:lvl w:ilvl="4" w:tplc="08090003" w:tentative="1">
+      <w:start w:val="1"/>
+      <w:numFmt w:val="bullet"/>
+      <w:lvlText w:val="o"/>
+      <w:lvlJc w:val="left"/>
+      <w:pPr>
+        <w:ind w:left="3600" w:hanging="360"/>
+      </w:pPr>
+      <w:rPr>
+        <w:rFonts w:ascii="Courier New" w:hAnsi="Courier New" w:cs="Courier New" w:hint="default"/>
+      </w:rPr>
+    </w:lvl>
+    <w:lvl w:ilvl="5" w:tplc="08090005" w:tentative="1">
+      <w:start w:val="1"/>
+      <w:numFmt w:val="bullet"/>
+      <w:lvlText w:val=""/>
+      <w:lvlJc w:val="left"/>
+      <w:pPr>
+        <w:ind w:left="4320" w:hanging="360"/>
+      </w:pPr>
+      <w:rPr>
+        <w:rFonts w:ascii="Wingdings" w:hAnsi="Wingdings" w:hint="default"/>
+      </w:rPr>
+    </w:lvl>
+    <w:lvl w:ilvl="6" w:tplc="08090001" w:tentative="1">
+      <w:start w:val="1"/>
+      <w:numFmt w:val="bullet"/>
+      <w:lvlText w:val=""/>
+      <w:lvlJc w:val="left"/>
+      <w:pPr>
+        <w:ind w:left="5040" w:hanging="360"/>
+      </w:pPr>
+      <w:rPr>
+        <w:rFonts w:ascii="Symbol" w:hAnsi="Symbol" w:hint="default"/>
+      </w:rPr>
+    </w:lvl>
+    <w:lvl w:ilvl="7" w:tplc="08090003" w:tentative="1">
+      <w:start w:val="1"/>
+      <w:numFmt w:val="bullet"/>
+      <w:lvlText w:val="o"/>
+      <w:lvlJc w:val="left"/>
+      <w:pPr>
+        <w:ind w:left="5760" w:hanging="360"/>
+      </w:pPr>
+      <w:rPr>
+        <w:rFonts w:ascii="Courier New" w:hAnsi="Courier New" w:cs="Courier New" w:hint="default"/>
+      </w:rPr>
+    </w:lvl>
+    <w:lvl w:ilvl="8" w:tplc="08090005" w:tentative="1">
+      <w:start w:val="1"/>
+      <w:numFmt w:val="bullet"/>
+      <w:lvlText w:val=""/>
+      <w:lvlJc w:val="left"/>
+      <w:pPr>
+        <w:ind w:left="6480" w:hanging="360"/>
+      </w:pPr>
+      <w:rPr>
+        <w:rFonts w:ascii="Wingdings" w:hAnsi="Wingdings" w:hint="default"/>
+      </w:rPr>
+    </w:lvl>
+  </w:abstractNum>
+  <w:abstractNum w:abstractNumId="5" w15:restartNumberingAfterBreak="0">
     <w:nsid w:val="0D69253C"/>
     <w:multiLevelType w:val="hybridMultilevel"/>
     <w:tmpl w:val="A3126AC4"/>
@@ -2439,7 +3331,7 @@
       </w:rPr>
     </w:lvl>
   </w:abstractNum>
-  <w:abstractNum w:abstractNumId="4" w15:restartNumberingAfterBreak="0">
+  <w:abstractNum w:abstractNumId="6" w15:restartNumberingAfterBreak="0">
     <w:nsid w:val="147E57E3"/>
     <w:multiLevelType w:val="hybridMultilevel"/>
     <w:tmpl w:val="D9FE8046"/>
@@ -2552,7 +3444,7 @@
       </w:rPr>
     </w:lvl>
   </w:abstractNum>
-  <w:abstractNum w:abstractNumId="5" w15:restartNumberingAfterBreak="0">
+  <w:abstractNum w:abstractNumId="7" w15:restartNumberingAfterBreak="0">
     <w:nsid w:val="1EB07F29"/>
     <w:multiLevelType w:val="hybridMultilevel"/>
     <w:tmpl w:val="233035A6"/>
@@ -2665,7 +3557,7 @@
       </w:rPr>
     </w:lvl>
   </w:abstractNum>
-  <w:abstractNum w:abstractNumId="6" w15:restartNumberingAfterBreak="0">
+  <w:abstractNum w:abstractNumId="8" w15:restartNumberingAfterBreak="0">
     <w:nsid w:val="32C60CA9"/>
     <w:multiLevelType w:val="hybridMultilevel"/>
     <w:tmpl w:val="A6C09172"/>
@@ -2780,7 +3672,7 @@
       </w:rPr>
     </w:lvl>
   </w:abstractNum>
-  <w:abstractNum w:abstractNumId="7" w15:restartNumberingAfterBreak="0">
+  <w:abstractNum w:abstractNumId="9" w15:restartNumberingAfterBreak="0">
     <w:nsid w:val="37782D5D"/>
     <w:multiLevelType w:val="hybridMultilevel"/>
     <w:tmpl w:val="E682A94C"/>
@@ -2893,7 +3785,7 @@
       </w:rPr>
     </w:lvl>
   </w:abstractNum>
-  <w:abstractNum w:abstractNumId="8" w15:restartNumberingAfterBreak="0">
+  <w:abstractNum w:abstractNumId="10" w15:restartNumberingAfterBreak="0">
     <w:nsid w:val="3A2A1FB8"/>
     <w:multiLevelType w:val="hybridMultilevel"/>
     <w:tmpl w:val="3C98031E"/>
@@ -3006,7 +3898,7 @@
       </w:rPr>
     </w:lvl>
   </w:abstractNum>
-  <w:abstractNum w:abstractNumId="9" w15:restartNumberingAfterBreak="0">
+  <w:abstractNum w:abstractNumId="11" w15:restartNumberingAfterBreak="0">
     <w:nsid w:val="3EF86FC7"/>
     <w:multiLevelType w:val="hybridMultilevel"/>
     <w:tmpl w:val="0E042C7A"/>
@@ -3119,7 +4011,7 @@
       </w:rPr>
     </w:lvl>
   </w:abstractNum>
-  <w:abstractNum w:abstractNumId="10" w15:restartNumberingAfterBreak="0">
+  <w:abstractNum w:abstractNumId="12" w15:restartNumberingAfterBreak="0">
     <w:nsid w:val="44B7743B"/>
     <w:multiLevelType w:val="hybridMultilevel"/>
     <w:tmpl w:val="756AE148"/>
@@ -3232,7 +4124,7 @@
       </w:rPr>
     </w:lvl>
   </w:abstractNum>
-  <w:abstractNum w:abstractNumId="11" w15:restartNumberingAfterBreak="0">
+  <w:abstractNum w:abstractNumId="13" w15:restartNumberingAfterBreak="0">
     <w:nsid w:val="4DE919AF"/>
     <w:multiLevelType w:val="hybridMultilevel"/>
     <w:tmpl w:val="1DB04F1A"/>
@@ -3345,7 +4237,7 @@
       </w:rPr>
     </w:lvl>
   </w:abstractNum>
-  <w:abstractNum w:abstractNumId="12" w15:restartNumberingAfterBreak="0">
+  <w:abstractNum w:abstractNumId="14" w15:restartNumberingAfterBreak="0">
     <w:nsid w:val="4F4000C5"/>
     <w:multiLevelType w:val="hybridMultilevel"/>
     <w:tmpl w:val="6BB2F81E"/>
@@ -3458,7 +4350,7 @@
       </w:rPr>
     </w:lvl>
   </w:abstractNum>
-  <w:abstractNum w:abstractNumId="13" w15:restartNumberingAfterBreak="0">
+  <w:abstractNum w:abstractNumId="15" w15:restartNumberingAfterBreak="0">
     <w:nsid w:val="569C6800"/>
     <w:multiLevelType w:val="hybridMultilevel"/>
     <w:tmpl w:val="0A82899A"/>
@@ -3571,7 +4463,7 @@
       </w:rPr>
     </w:lvl>
   </w:abstractNum>
-  <w:abstractNum w:abstractNumId="14" w15:restartNumberingAfterBreak="0">
+  <w:abstractNum w:abstractNumId="16" w15:restartNumberingAfterBreak="0">
     <w:nsid w:val="5C422C17"/>
     <w:multiLevelType w:val="hybridMultilevel"/>
     <w:tmpl w:val="943EA080"/>
@@ -3684,7 +4576,7 @@
       </w:rPr>
     </w:lvl>
   </w:abstractNum>
-  <w:abstractNum w:abstractNumId="15" w15:restartNumberingAfterBreak="0">
+  <w:abstractNum w:abstractNumId="17" w15:restartNumberingAfterBreak="0">
     <w:nsid w:val="5C9D4899"/>
     <w:multiLevelType w:val="hybridMultilevel"/>
     <w:tmpl w:val="C764E76A"/>
@@ -3824,7 +4716,7 @@
       </w:rPr>
     </w:lvl>
   </w:abstractNum>
-  <w:abstractNum w:abstractNumId="16" w15:restartNumberingAfterBreak="0">
+  <w:abstractNum w:abstractNumId="18" w15:restartNumberingAfterBreak="0">
     <w:nsid w:val="5E524B92"/>
     <w:multiLevelType w:val="hybridMultilevel"/>
     <w:tmpl w:val="C318F58A"/>
@@ -3937,7 +4829,7 @@
       </w:rPr>
     </w:lvl>
   </w:abstractNum>
-  <w:abstractNum w:abstractNumId="17" w15:restartNumberingAfterBreak="0">
+  <w:abstractNum w:abstractNumId="19" w15:restartNumberingAfterBreak="0">
     <w:nsid w:val="650C56D2"/>
     <w:multiLevelType w:val="hybridMultilevel"/>
     <w:tmpl w:val="CA28F824"/>
@@ -4052,7 +4944,7 @@
       </w:rPr>
     </w:lvl>
   </w:abstractNum>
-  <w:abstractNum w:abstractNumId="18" w15:restartNumberingAfterBreak="0">
+  <w:abstractNum w:abstractNumId="20" w15:restartNumberingAfterBreak="0">
     <w:nsid w:val="6EAF002D"/>
     <w:multiLevelType w:val="hybridMultilevel"/>
     <w:tmpl w:val="B86A4276"/>
@@ -4165,7 +5057,7 @@
       </w:rPr>
     </w:lvl>
   </w:abstractNum>
-  <w:abstractNum w:abstractNumId="19" w15:restartNumberingAfterBreak="0">
+  <w:abstractNum w:abstractNumId="21" w15:restartNumberingAfterBreak="0">
     <w:nsid w:val="774439B5"/>
     <w:multiLevelType w:val="hybridMultilevel"/>
     <w:tmpl w:val="3F5AE85E"/>
@@ -4279,70 +5171,76 @@
     </w:lvl>
   </w:abstractNum>
   <w:num w:numId="1">
+    <w:abstractNumId w:val="5"/>
+  </w:num>
+  <w:num w:numId="2">
+    <w:abstractNumId w:val="10"/>
+  </w:num>
+  <w:num w:numId="3">
+    <w:abstractNumId w:val="14"/>
+  </w:num>
+  <w:num w:numId="4">
+    <w:abstractNumId w:val="18"/>
+  </w:num>
+  <w:num w:numId="5">
+    <w:abstractNumId w:val="8"/>
+  </w:num>
+  <w:num w:numId="6">
+    <w:abstractNumId w:val="16"/>
+  </w:num>
+  <w:num w:numId="7">
+    <w:abstractNumId w:val="9"/>
+  </w:num>
+  <w:num w:numId="8">
+    <w:abstractNumId w:val="15"/>
+  </w:num>
+  <w:num w:numId="9">
+    <w:abstractNumId w:val="13"/>
+  </w:num>
+  <w:num w:numId="10">
+    <w:abstractNumId w:val="1"/>
+  </w:num>
+  <w:num w:numId="11">
+    <w:abstractNumId w:val="6"/>
+  </w:num>
+  <w:num w:numId="12">
+    <w:abstractNumId w:val="20"/>
+  </w:num>
+  <w:num w:numId="13">
     <w:abstractNumId w:val="3"/>
   </w:num>
-  <w:num w:numId="2">
-    <w:abstractNumId w:val="8"/>
+  <w:num w:numId="14">
+    <w:abstractNumId w:val="2"/>
   </w:num>
-  <w:num w:numId="3">
+  <w:num w:numId="15">
+    <w:abstractNumId w:val="19"/>
+  </w:num>
+  <w:num w:numId="16">
+    <w:abstractNumId w:val="21"/>
+  </w:num>
+  <w:num w:numId="17">
+    <w:abstractNumId w:val="7"/>
+  </w:num>
+  <w:num w:numId="18">
     <w:abstractNumId w:val="12"/>
   </w:num>
-  <w:num w:numId="4">
-    <w:abstractNumId w:val="16"/>
-  </w:num>
-  <w:num w:numId="5">
-    <w:abstractNumId w:val="6"/>
-  </w:num>
-  <w:num w:numId="6">
-    <w:abstractNumId w:val="14"/>
-  </w:num>
-  <w:num w:numId="7">
-    <w:abstractNumId w:val="7"/>
-  </w:num>
-  <w:num w:numId="8">
-    <w:abstractNumId w:val="13"/>
-  </w:num>
-  <w:num w:numId="9">
+  <w:num w:numId="19">
     <w:abstractNumId w:val="11"/>
   </w:num>
-  <w:num w:numId="10">
-    <w:abstractNumId w:val="0"/>
+  <w:num w:numId="20">
+    <w:abstractNumId w:val="17"/>
   </w:num>
-  <w:num w:numId="11">
+  <w:num w:numId="21">
     <w:abstractNumId w:val="4"/>
   </w:num>
-  <w:num w:numId="12">
-    <w:abstractNumId w:val="18"/>
-  </w:num>
-  <w:num w:numId="13">
-    <w:abstractNumId w:val="2"/>
-  </w:num>
-  <w:num w:numId="14">
-    <w:abstractNumId w:val="1"/>
-  </w:num>
-  <w:num w:numId="15">
-    <w:abstractNumId w:val="17"/>
-  </w:num>
-  <w:num w:numId="16">
-    <w:abstractNumId w:val="19"/>
-  </w:num>
-  <w:num w:numId="17">
-    <w:abstractNumId w:val="5"/>
-  </w:num>
-  <w:num w:numId="18">
-    <w:abstractNumId w:val="10"/>
-  </w:num>
-  <w:num w:numId="19">
-    <w:abstractNumId w:val="9"/>
-  </w:num>
-  <w:num w:numId="20">
-    <w:abstractNumId w:val="15"/>
+  <w:num w:numId="22">
+    <w:abstractNumId w:val="0"/>
   </w:num>
 </w:numbering>
 </file>
 
 <file path=word/styles.xml><?xml version="1.0" encoding="utf-8"?>
-<w:styles xmlns:mc="http://schemas.openxmlformats.org/markup-compatibility/2006" xmlns:r="http://schemas.openxmlformats.org/officeDocument/2006/relationships" xmlns:w="http://schemas.openxmlformats.org/wordprocessingml/2006/main" xmlns:w14="http://schemas.microsoft.com/office/word/2010/wordml" xmlns:w15="http://schemas.microsoft.com/office/word/2012/wordml" xmlns:w16cex="http://schemas.microsoft.com/office/word/2018/wordml/cex" xmlns:w16cid="http://schemas.microsoft.com/office/word/2016/wordml/cid" xmlns:w16="http://schemas.microsoft.com/office/word/2018/wordml" xmlns:w16se="http://schemas.microsoft.com/office/word/2015/wordml/symex" mc:Ignorable="w14 w15 w16se w16cid w16 w16cex">
+<w:styles xmlns:mc="http://schemas.openxmlformats.org/markup-compatibility/2006" xmlns:r="http://schemas.openxmlformats.org/officeDocument/2006/relationships" xmlns:w="http://schemas.openxmlformats.org/wordprocessingml/2006/main" xmlns:w14="http://schemas.microsoft.com/office/word/2010/wordml" xmlns:w15="http://schemas.microsoft.com/office/word/2012/wordml" xmlns:w16cex="http://schemas.microsoft.com/office/word/2018/wordml/cex" xmlns:w16cid="http://schemas.microsoft.com/office/word/2016/wordml/cid" xmlns:w16="http://schemas.microsoft.com/office/word/2018/wordml" xmlns:w16sdtdh="http://schemas.microsoft.com/office/word/2020/wordml/sdtdatahash" xmlns:w16se="http://schemas.microsoft.com/office/word/2015/wordml/symex" mc:Ignorable="w14 w15 w16se w16cid w16 w16cex w16sdtdh">
   <w:docDefaults>
     <w:rPrDefault>
       <w:rPr>
@@ -4764,6 +5662,7 @@
   <w:style w:type="character" w:default="1" w:styleId="DefaultParagraphFont">
     <w:name w:val="Default Paragraph Font"/>
     <w:uiPriority w:val="1"/>
+    <w:semiHidden/>
     <w:unhideWhenUsed/>
   </w:style>
   <w:style w:type="table" w:default="1" w:styleId="TableNormal">
@@ -5303,4 +6202,16 @@
     </a:ext>
   </a:extLst>
 </a:theme>
+</file>
+
+<file path=customXml/item1.xml><?xml version="1.0" encoding="utf-8"?>
+<b:Sources xmlns:b="http://schemas.openxmlformats.org/officeDocument/2006/bibliography" xmlns="http://schemas.openxmlformats.org/officeDocument/2006/bibliography" SelectedStyle="/APASixthEditionOfficeOnline.xsl" StyleName="APA" Version="6"/>
+</file>
+
+<file path=customXml/itemProps1.xml><?xml version="1.0" encoding="utf-8"?>
+<ds:datastoreItem xmlns:ds="http://schemas.openxmlformats.org/officeDocument/2006/customXml" ds:itemID="{9C197F72-E8CC-0340-8405-2FBB7DFDFAF1}">
+  <ds:schemaRefs>
+    <ds:schemaRef ds:uri="http://schemas.openxmlformats.org/officeDocument/2006/bibliography"/>
+  </ds:schemaRefs>
+</ds:datastoreItem>
 </file>
</xml_diff>